<commit_message>
Bổ sung Flowers dataset
</commit_message>
<xml_diff>
--- a/Job13_ImageRecognitionUseMachineLearning2/Job 13 - Image recognition using machine learning 2.docx
+++ b/Job13_ImageRecognitionUseMachineLearning2/Job 13 - Image recognition using machine learning 2.docx
@@ -4,15 +4,13 @@
   <w:body>
     <w:p>
       <w:pPr>
-        <w:pStyle w:val="Heading1"/>
+        <w:pStyle w:val="Title"/>
         <w:keepNext w:val="0"/>
         <w:keepLines w:val="0"/>
         <w:spacing w:before="0" w:lineRule="auto"/>
         <w:jc w:val="center"/>
         <w:rPr>
           <w:b w:val="1"/>
-          <w:sz w:val="36"/>
-          <w:szCs w:val="36"/>
         </w:rPr>
       </w:pPr>
       <w:bookmarkStart w:colFirst="0" w:colLast="0" w:name="_f9kpiw9bgo7f" w:id="0"/>
@@ -20,8 +18,6 @@
       <w:r>
         <w:rPr>
           <w:b w:val="1"/>
-          <w:sz w:val="36"/>
-          <w:szCs w:val="36"/>
           <w:rtl w:val="0"/>
         </w:rPr>
         <w:t xml:space="preserve">Nhận dạng hình ảnh sử dụng máy học 2</w:t>
@@ -29,27 +25,20 @@
     </w:p>
     <w:p>
       <w:pPr>
-        <w:pStyle w:val="Heading2"/>
+        <w:pStyle w:val="Heading1"/>
         <w:keepNext w:val="0"/>
         <w:keepLines w:val="0"/>
         <w:spacing w:after="80" w:lineRule="auto"/>
         <w:jc w:val="both"/>
-        <w:rPr>
-          <w:b w:val="1"/>
-          <w:sz w:val="28"/>
-          <w:szCs w:val="28"/>
-        </w:rPr>
+        <w:rPr/>
       </w:pPr>
       <w:bookmarkStart w:colFirst="0" w:colLast="0" w:name="_ss78ilugc69h" w:id="1"/>
       <w:bookmarkEnd w:id="1"/>
       <w:r>
         <w:rPr>
-          <w:b w:val="1"/>
-          <w:sz w:val="28"/>
-          <w:szCs w:val="28"/>
           <w:rtl w:val="0"/>
         </w:rPr>
-        <w:t xml:space="preserve">10.2 Nhận dạng số MNIST bằng CNN</w:t>
+        <w:t xml:space="preserve">10.1. Nhận dạng số MNIST bằng CNN</w:t>
       </w:r>
     </w:p>
     <w:p>
@@ -92,7 +81,7 @@
           <wp:inline distB="114300" distT="114300" distL="114300" distR="114300">
             <wp:extent cx="5731200" cy="2273300"/>
             <wp:effectExtent b="0" l="0" r="0" t="0"/>
-            <wp:docPr id="1" name="image1.png"/>
+            <wp:docPr id="2" name="image1.png"/>
             <a:graphic>
               <a:graphicData uri="http://schemas.openxmlformats.org/drawingml/2006/picture">
                 <pic:pic>
@@ -169,6 +158,1273 @@
     </w:p>
     <w:p>
       <w:pPr>
+        <w:pStyle w:val="Heading2"/>
+        <w:spacing w:before="240" w:line="276" w:lineRule="auto"/>
+        <w:jc w:val="both"/>
+        <w:rPr/>
+      </w:pPr>
+      <w:bookmarkStart w:colFirst="0" w:colLast="0" w:name="_t24izb4bx3qn" w:id="2"/>
+      <w:bookmarkEnd w:id="2"/>
+      <w:r>
+        <w:rPr>
+          <w:rtl w:val="0"/>
+        </w:rPr>
+        <w:t xml:space="preserve">10.1</w:t>
+      </w:r>
+      <w:r>
+        <w:rPr>
+          <w:rtl w:val="0"/>
+        </w:rPr>
+        <w:t xml:space="preserve">.1. Mã nguổn chương trình đầy đủ theo phương pháp Tensorflow cũ như sau:</w:t>
+      </w:r>
+    </w:p>
+    <w:tbl>
+      <w:tblPr>
+        <w:tblStyle w:val="Table1"/>
+        <w:tblW w:w="9029.0" w:type="dxa"/>
+        <w:jc w:val="left"/>
+        <w:tblBorders>
+          <w:top w:color="000000" w:space="0" w:sz="8" w:val="single"/>
+          <w:left w:color="000000" w:space="0" w:sz="8" w:val="single"/>
+          <w:bottom w:color="000000" w:space="0" w:sz="8" w:val="single"/>
+          <w:right w:color="000000" w:space="0" w:sz="8" w:val="single"/>
+          <w:insideH w:color="000000" w:space="0" w:sz="8" w:val="single"/>
+          <w:insideV w:color="000000" w:space="0" w:sz="8" w:val="single"/>
+        </w:tblBorders>
+        <w:tblLayout w:type="fixed"/>
+        <w:tblLook w:val="0600"/>
+      </w:tblPr>
+      <w:tblGrid>
+        <w:gridCol w:w="9029"/>
+        <w:tblGridChange w:id="0">
+          <w:tblGrid>
+            <w:gridCol w:w="9029"/>
+          </w:tblGrid>
+        </w:tblGridChange>
+      </w:tblGrid>
+      <w:tr>
+        <w:trPr>
+          <w:cantSplit w:val="0"/>
+          <w:tblHeader w:val="0"/>
+        </w:trPr>
+        <w:tc>
+          <w:tcPr>
+            <w:shd w:fill="auto" w:val="clear"/>
+            <w:tcMar>
+              <w:top w:w="100.0" w:type="dxa"/>
+              <w:left w:w="100.0" w:type="dxa"/>
+              <w:bottom w:w="100.0" w:type="dxa"/>
+              <w:right w:w="100.0" w:type="dxa"/>
+            </w:tcMar>
+            <w:vAlign w:val="top"/>
+          </w:tcPr>
+          <w:p>
+            <w:pPr>
+              <w:widowControl w:val="0"/>
+              <w:spacing w:line="240" w:lineRule="auto"/>
+              <w:rPr>
+                <w:rFonts w:ascii="Courier New" w:cs="Courier New" w:eastAsia="Courier New" w:hAnsi="Courier New"/>
+              </w:rPr>
+            </w:pPr>
+            <w:r>
+              <w:rPr>
+                <w:rFonts w:ascii="Courier New" w:cs="Courier New" w:eastAsia="Courier New" w:hAnsi="Courier New"/>
+                <w:rtl w:val="0"/>
+              </w:rPr>
+              <w:t xml:space="preserve">import tensorflow as tf</w:t>
+            </w:r>
+          </w:p>
+          <w:p>
+            <w:pPr>
+              <w:widowControl w:val="0"/>
+              <w:spacing w:line="240" w:lineRule="auto"/>
+              <w:rPr>
+                <w:rFonts w:ascii="Courier New" w:cs="Courier New" w:eastAsia="Courier New" w:hAnsi="Courier New"/>
+              </w:rPr>
+            </w:pPr>
+            <w:r>
+              <w:rPr>
+                <w:rFonts w:ascii="Courier New" w:cs="Courier New" w:eastAsia="Courier New" w:hAnsi="Courier New"/>
+                <w:rtl w:val="0"/>
+              </w:rPr>
+              <w:t xml:space="preserve">import random</w:t>
+            </w:r>
+          </w:p>
+          <w:p>
+            <w:pPr>
+              <w:widowControl w:val="0"/>
+              <w:spacing w:line="240" w:lineRule="auto"/>
+              <w:rPr>
+                <w:rFonts w:ascii="Courier New" w:cs="Courier New" w:eastAsia="Courier New" w:hAnsi="Courier New"/>
+              </w:rPr>
+            </w:pPr>
+            <w:r>
+              <w:rPr>
+                <w:rFonts w:ascii="Courier New" w:cs="Courier New" w:eastAsia="Courier New" w:hAnsi="Courier New"/>
+                <w:rtl w:val="0"/>
+              </w:rPr>
+              <w:t xml:space="preserve">from tensorflow.keras.datasets import mnist</w:t>
+            </w:r>
+          </w:p>
+          <w:p>
+            <w:pPr>
+              <w:widowControl w:val="0"/>
+              <w:spacing w:line="240" w:lineRule="auto"/>
+              <w:rPr>
+                <w:rFonts w:ascii="Courier New" w:cs="Courier New" w:eastAsia="Courier New" w:hAnsi="Courier New"/>
+              </w:rPr>
+            </w:pPr>
+            <w:r>
+              <w:rPr>
+                <w:rtl w:val="0"/>
+              </w:rPr>
+            </w:r>
+          </w:p>
+          <w:p>
+            <w:pPr>
+              <w:widowControl w:val="0"/>
+              <w:spacing w:line="240" w:lineRule="auto"/>
+              <w:rPr>
+                <w:rFonts w:ascii="Courier New" w:cs="Courier New" w:eastAsia="Courier New" w:hAnsi="Courier New"/>
+              </w:rPr>
+            </w:pPr>
+            <w:r>
+              <w:rPr>
+                <w:rFonts w:ascii="Courier New" w:cs="Courier New" w:eastAsia="Courier New" w:hAnsi="Courier New"/>
+                <w:rtl w:val="0"/>
+              </w:rPr>
+              <w:t xml:space="preserve">tf.compat.v1.disable_eager_execution()</w:t>
+            </w:r>
+          </w:p>
+          <w:p>
+            <w:pPr>
+              <w:widowControl w:val="0"/>
+              <w:spacing w:line="240" w:lineRule="auto"/>
+              <w:rPr>
+                <w:rFonts w:ascii="Courier New" w:cs="Courier New" w:eastAsia="Courier New" w:hAnsi="Courier New"/>
+              </w:rPr>
+            </w:pPr>
+            <w:r>
+              <w:rPr>
+                <w:rFonts w:ascii="Courier New" w:cs="Courier New" w:eastAsia="Courier New" w:hAnsi="Courier New"/>
+                <w:rtl w:val="0"/>
+              </w:rPr>
+              <w:t xml:space="preserve">tf.compat.v1.set_random_seed(777)  # reproducibility</w:t>
+            </w:r>
+          </w:p>
+          <w:p>
+            <w:pPr>
+              <w:widowControl w:val="0"/>
+              <w:spacing w:line="240" w:lineRule="auto"/>
+              <w:rPr>
+                <w:rFonts w:ascii="Courier New" w:cs="Courier New" w:eastAsia="Courier New" w:hAnsi="Courier New"/>
+              </w:rPr>
+            </w:pPr>
+            <w:r>
+              <w:rPr>
+                <w:rtl w:val="0"/>
+              </w:rPr>
+            </w:r>
+          </w:p>
+          <w:p>
+            <w:pPr>
+              <w:widowControl w:val="0"/>
+              <w:spacing w:line="240" w:lineRule="auto"/>
+              <w:rPr>
+                <w:rFonts w:ascii="Courier New" w:cs="Courier New" w:eastAsia="Courier New" w:hAnsi="Courier New"/>
+              </w:rPr>
+            </w:pPr>
+            <w:r>
+              <w:rPr>
+                <w:rFonts w:ascii="Courier New" w:cs="Courier New" w:eastAsia="Courier New" w:hAnsi="Courier New"/>
+                <w:rtl w:val="0"/>
+              </w:rPr>
+              <w:t xml:space="preserve"># Load MNIST dataset</w:t>
+            </w:r>
+          </w:p>
+          <w:p>
+            <w:pPr>
+              <w:widowControl w:val="0"/>
+              <w:spacing w:line="240" w:lineRule="auto"/>
+              <w:rPr>
+                <w:rFonts w:ascii="Courier New" w:cs="Courier New" w:eastAsia="Courier New" w:hAnsi="Courier New"/>
+              </w:rPr>
+            </w:pPr>
+            <w:r>
+              <w:rPr>
+                <w:rFonts w:ascii="Courier New" w:cs="Courier New" w:eastAsia="Courier New" w:hAnsi="Courier New"/>
+                <w:rtl w:val="0"/>
+              </w:rPr>
+              <w:t xml:space="preserve">(x_train, y_train), (x_test, y_test) = mnist.load_data()</w:t>
+            </w:r>
+          </w:p>
+          <w:p>
+            <w:pPr>
+              <w:widowControl w:val="0"/>
+              <w:spacing w:line="240" w:lineRule="auto"/>
+              <w:rPr>
+                <w:rFonts w:ascii="Courier New" w:cs="Courier New" w:eastAsia="Courier New" w:hAnsi="Courier New"/>
+              </w:rPr>
+            </w:pPr>
+            <w:r>
+              <w:rPr>
+                <w:rtl w:val="0"/>
+              </w:rPr>
+            </w:r>
+          </w:p>
+          <w:p>
+            <w:pPr>
+              <w:widowControl w:val="0"/>
+              <w:spacing w:line="240" w:lineRule="auto"/>
+              <w:rPr>
+                <w:rFonts w:ascii="Courier New" w:cs="Courier New" w:eastAsia="Courier New" w:hAnsi="Courier New"/>
+              </w:rPr>
+            </w:pPr>
+            <w:r>
+              <w:rPr>
+                <w:rFonts w:ascii="Courier New" w:cs="Courier New" w:eastAsia="Courier New" w:hAnsi="Courier New"/>
+                <w:rtl w:val="0"/>
+              </w:rPr>
+              <w:t xml:space="preserve"># Flatten the images and normalize pixel values to the range [0, 1]</w:t>
+            </w:r>
+          </w:p>
+          <w:p>
+            <w:pPr>
+              <w:widowControl w:val="0"/>
+              <w:spacing w:line="240" w:lineRule="auto"/>
+              <w:rPr>
+                <w:rFonts w:ascii="Courier New" w:cs="Courier New" w:eastAsia="Courier New" w:hAnsi="Courier New"/>
+              </w:rPr>
+            </w:pPr>
+            <w:r>
+              <w:rPr>
+                <w:rFonts w:ascii="Courier New" w:cs="Courier New" w:eastAsia="Courier New" w:hAnsi="Courier New"/>
+                <w:rtl w:val="0"/>
+              </w:rPr>
+              <w:t xml:space="preserve">x_train = x_train.reshape([-1, 784]) / 255.0</w:t>
+            </w:r>
+          </w:p>
+          <w:p>
+            <w:pPr>
+              <w:widowControl w:val="0"/>
+              <w:spacing w:line="240" w:lineRule="auto"/>
+              <w:rPr>
+                <w:rFonts w:ascii="Courier New" w:cs="Courier New" w:eastAsia="Courier New" w:hAnsi="Courier New"/>
+              </w:rPr>
+            </w:pPr>
+            <w:r>
+              <w:rPr>
+                <w:rFonts w:ascii="Courier New" w:cs="Courier New" w:eastAsia="Courier New" w:hAnsi="Courier New"/>
+                <w:rtl w:val="0"/>
+              </w:rPr>
+              <w:t xml:space="preserve">x_test = x_test.reshape([-1, 784]) / 255.0</w:t>
+            </w:r>
+          </w:p>
+          <w:p>
+            <w:pPr>
+              <w:widowControl w:val="0"/>
+              <w:spacing w:line="240" w:lineRule="auto"/>
+              <w:rPr>
+                <w:rFonts w:ascii="Courier New" w:cs="Courier New" w:eastAsia="Courier New" w:hAnsi="Courier New"/>
+              </w:rPr>
+            </w:pPr>
+            <w:r>
+              <w:rPr>
+                <w:rtl w:val="0"/>
+              </w:rPr>
+            </w:r>
+          </w:p>
+          <w:p>
+            <w:pPr>
+              <w:widowControl w:val="0"/>
+              <w:spacing w:line="240" w:lineRule="auto"/>
+              <w:rPr>
+                <w:rFonts w:ascii="Courier New" w:cs="Courier New" w:eastAsia="Courier New" w:hAnsi="Courier New"/>
+              </w:rPr>
+            </w:pPr>
+            <w:r>
+              <w:rPr>
+                <w:rFonts w:ascii="Courier New" w:cs="Courier New" w:eastAsia="Courier New" w:hAnsi="Courier New"/>
+                <w:rtl w:val="0"/>
+              </w:rPr>
+              <w:t xml:space="preserve"># Convert labels to one-hot encoding</w:t>
+            </w:r>
+          </w:p>
+          <w:p>
+            <w:pPr>
+              <w:widowControl w:val="0"/>
+              <w:spacing w:line="240" w:lineRule="auto"/>
+              <w:rPr>
+                <w:rFonts w:ascii="Courier New" w:cs="Courier New" w:eastAsia="Courier New" w:hAnsi="Courier New"/>
+              </w:rPr>
+            </w:pPr>
+            <w:r>
+              <w:rPr>
+                <w:rFonts w:ascii="Courier New" w:cs="Courier New" w:eastAsia="Courier New" w:hAnsi="Courier New"/>
+                <w:rtl w:val="0"/>
+              </w:rPr>
+              <w:t xml:space="preserve">y_train = tf.keras.utils.to_categorical(y_train, 10)</w:t>
+            </w:r>
+          </w:p>
+          <w:p>
+            <w:pPr>
+              <w:widowControl w:val="0"/>
+              <w:spacing w:line="240" w:lineRule="auto"/>
+              <w:rPr>
+                <w:rFonts w:ascii="Courier New" w:cs="Courier New" w:eastAsia="Courier New" w:hAnsi="Courier New"/>
+              </w:rPr>
+            </w:pPr>
+            <w:r>
+              <w:rPr>
+                <w:rFonts w:ascii="Courier New" w:cs="Courier New" w:eastAsia="Courier New" w:hAnsi="Courier New"/>
+                <w:rtl w:val="0"/>
+              </w:rPr>
+              <w:t xml:space="preserve">y_test = tf.keras.utils.to_categorical(y_test, 10)</w:t>
+            </w:r>
+          </w:p>
+          <w:p>
+            <w:pPr>
+              <w:widowControl w:val="0"/>
+              <w:spacing w:line="240" w:lineRule="auto"/>
+              <w:rPr>
+                <w:rFonts w:ascii="Courier New" w:cs="Courier New" w:eastAsia="Courier New" w:hAnsi="Courier New"/>
+              </w:rPr>
+            </w:pPr>
+            <w:r>
+              <w:rPr>
+                <w:rtl w:val="0"/>
+              </w:rPr>
+            </w:r>
+          </w:p>
+          <w:p>
+            <w:pPr>
+              <w:widowControl w:val="0"/>
+              <w:spacing w:line="240" w:lineRule="auto"/>
+              <w:rPr>
+                <w:rFonts w:ascii="Courier New" w:cs="Courier New" w:eastAsia="Courier New" w:hAnsi="Courier New"/>
+              </w:rPr>
+            </w:pPr>
+            <w:r>
+              <w:rPr>
+                <w:rFonts w:ascii="Courier New" w:cs="Courier New" w:eastAsia="Courier New" w:hAnsi="Courier New"/>
+                <w:rtl w:val="0"/>
+              </w:rPr>
+              <w:t xml:space="preserve"># hyper parameters</w:t>
+            </w:r>
+          </w:p>
+          <w:p>
+            <w:pPr>
+              <w:widowControl w:val="0"/>
+              <w:spacing w:line="240" w:lineRule="auto"/>
+              <w:rPr>
+                <w:rFonts w:ascii="Courier New" w:cs="Courier New" w:eastAsia="Courier New" w:hAnsi="Courier New"/>
+              </w:rPr>
+            </w:pPr>
+            <w:r>
+              <w:rPr>
+                <w:rFonts w:ascii="Courier New" w:cs="Courier New" w:eastAsia="Courier New" w:hAnsi="Courier New"/>
+                <w:rtl w:val="0"/>
+              </w:rPr>
+              <w:t xml:space="preserve">learning_rate = 0.001</w:t>
+            </w:r>
+          </w:p>
+          <w:p>
+            <w:pPr>
+              <w:widowControl w:val="0"/>
+              <w:spacing w:line="240" w:lineRule="auto"/>
+              <w:rPr>
+                <w:rFonts w:ascii="Courier New" w:cs="Courier New" w:eastAsia="Courier New" w:hAnsi="Courier New"/>
+              </w:rPr>
+            </w:pPr>
+            <w:r>
+              <w:rPr>
+                <w:rFonts w:ascii="Courier New" w:cs="Courier New" w:eastAsia="Courier New" w:hAnsi="Courier New"/>
+                <w:rtl w:val="0"/>
+              </w:rPr>
+              <w:t xml:space="preserve">training_epochs = 15</w:t>
+            </w:r>
+          </w:p>
+          <w:p>
+            <w:pPr>
+              <w:widowControl w:val="0"/>
+              <w:spacing w:line="240" w:lineRule="auto"/>
+              <w:rPr>
+                <w:rFonts w:ascii="Courier New" w:cs="Courier New" w:eastAsia="Courier New" w:hAnsi="Courier New"/>
+              </w:rPr>
+            </w:pPr>
+            <w:r>
+              <w:rPr>
+                <w:rFonts w:ascii="Courier New" w:cs="Courier New" w:eastAsia="Courier New" w:hAnsi="Courier New"/>
+                <w:rtl w:val="0"/>
+              </w:rPr>
+              <w:t xml:space="preserve">batch_size = 100</w:t>
+            </w:r>
+          </w:p>
+          <w:p>
+            <w:pPr>
+              <w:widowControl w:val="0"/>
+              <w:spacing w:line="240" w:lineRule="auto"/>
+              <w:rPr>
+                <w:rFonts w:ascii="Courier New" w:cs="Courier New" w:eastAsia="Courier New" w:hAnsi="Courier New"/>
+              </w:rPr>
+            </w:pPr>
+            <w:r>
+              <w:rPr>
+                <w:rtl w:val="0"/>
+              </w:rPr>
+            </w:r>
+          </w:p>
+          <w:p>
+            <w:pPr>
+              <w:widowControl w:val="0"/>
+              <w:spacing w:line="240" w:lineRule="auto"/>
+              <w:rPr>
+                <w:rFonts w:ascii="Courier New" w:cs="Courier New" w:eastAsia="Courier New" w:hAnsi="Courier New"/>
+              </w:rPr>
+            </w:pPr>
+            <w:r>
+              <w:rPr>
+                <w:rFonts w:ascii="Courier New" w:cs="Courier New" w:eastAsia="Courier New" w:hAnsi="Courier New"/>
+                <w:rtl w:val="0"/>
+              </w:rPr>
+              <w:t xml:space="preserve"># input place holders</w:t>
+            </w:r>
+          </w:p>
+          <w:p>
+            <w:pPr>
+              <w:widowControl w:val="0"/>
+              <w:spacing w:line="240" w:lineRule="auto"/>
+              <w:rPr>
+                <w:rFonts w:ascii="Courier New" w:cs="Courier New" w:eastAsia="Courier New" w:hAnsi="Courier New"/>
+              </w:rPr>
+            </w:pPr>
+            <w:r>
+              <w:rPr>
+                <w:rFonts w:ascii="Courier New" w:cs="Courier New" w:eastAsia="Courier New" w:hAnsi="Courier New"/>
+                <w:rtl w:val="0"/>
+              </w:rPr>
+              <w:t xml:space="preserve">X = tf.compat.v1.placeholder(tf.float32, [None, 784])</w:t>
+            </w:r>
+          </w:p>
+          <w:p>
+            <w:pPr>
+              <w:widowControl w:val="0"/>
+              <w:spacing w:line="240" w:lineRule="auto"/>
+              <w:rPr>
+                <w:rFonts w:ascii="Courier New" w:cs="Courier New" w:eastAsia="Courier New" w:hAnsi="Courier New"/>
+              </w:rPr>
+            </w:pPr>
+            <w:r>
+              <w:rPr>
+                <w:rFonts w:ascii="Courier New" w:cs="Courier New" w:eastAsia="Courier New" w:hAnsi="Courier New"/>
+                <w:rtl w:val="0"/>
+              </w:rPr>
+              <w:t xml:space="preserve">X_img = tf.reshape(X, [-1, 28, 28, 1])  # img 28x28x1 (black/white)</w:t>
+            </w:r>
+          </w:p>
+          <w:p>
+            <w:pPr>
+              <w:widowControl w:val="0"/>
+              <w:spacing w:line="240" w:lineRule="auto"/>
+              <w:rPr>
+                <w:rFonts w:ascii="Courier New" w:cs="Courier New" w:eastAsia="Courier New" w:hAnsi="Courier New"/>
+              </w:rPr>
+            </w:pPr>
+            <w:r>
+              <w:rPr>
+                <w:rFonts w:ascii="Courier New" w:cs="Courier New" w:eastAsia="Courier New" w:hAnsi="Courier New"/>
+                <w:rtl w:val="0"/>
+              </w:rPr>
+              <w:t xml:space="preserve">Y = tf.compat.v1.placeholder(tf.float32, [None, 10])</w:t>
+            </w:r>
+          </w:p>
+          <w:p>
+            <w:pPr>
+              <w:widowControl w:val="0"/>
+              <w:spacing w:line="240" w:lineRule="auto"/>
+              <w:rPr>
+                <w:rFonts w:ascii="Courier New" w:cs="Courier New" w:eastAsia="Courier New" w:hAnsi="Courier New"/>
+              </w:rPr>
+            </w:pPr>
+            <w:r>
+              <w:rPr>
+                <w:rtl w:val="0"/>
+              </w:rPr>
+            </w:r>
+          </w:p>
+          <w:p>
+            <w:pPr>
+              <w:widowControl w:val="0"/>
+              <w:spacing w:line="240" w:lineRule="auto"/>
+              <w:rPr>
+                <w:rFonts w:ascii="Courier New" w:cs="Courier New" w:eastAsia="Courier New" w:hAnsi="Courier New"/>
+              </w:rPr>
+            </w:pPr>
+            <w:r>
+              <w:rPr>
+                <w:rFonts w:ascii="Cousine" w:cs="Cousine" w:eastAsia="Cousine" w:hAnsi="Cousine"/>
+                <w:rtl w:val="0"/>
+              </w:rPr>
+              <w:t xml:space="preserve"># -------------- Cấu trúc tầng mạng --------------</w:t>
+            </w:r>
+          </w:p>
+          <w:p>
+            <w:pPr>
+              <w:widowControl w:val="0"/>
+              <w:spacing w:line="240" w:lineRule="auto"/>
+              <w:rPr>
+                <w:rFonts w:ascii="Courier New" w:cs="Courier New" w:eastAsia="Courier New" w:hAnsi="Courier New"/>
+              </w:rPr>
+            </w:pPr>
+            <w:r>
+              <w:rPr>
+                <w:rFonts w:ascii="Courier New" w:cs="Courier New" w:eastAsia="Courier New" w:hAnsi="Courier New"/>
+                <w:rtl w:val="0"/>
+              </w:rPr>
+              <w:t xml:space="preserve"># Lớp Convolutional Đầu Tiên</w:t>
+            </w:r>
+          </w:p>
+          <w:p>
+            <w:pPr>
+              <w:widowControl w:val="0"/>
+              <w:spacing w:line="240" w:lineRule="auto"/>
+              <w:rPr>
+                <w:rFonts w:ascii="Courier New" w:cs="Courier New" w:eastAsia="Courier New" w:hAnsi="Courier New"/>
+              </w:rPr>
+            </w:pPr>
+            <w:r>
+              <w:rPr>
+                <w:rFonts w:ascii="Courier New" w:cs="Courier New" w:eastAsia="Courier New" w:hAnsi="Courier New"/>
+                <w:rtl w:val="0"/>
+              </w:rPr>
+              <w:t xml:space="preserve">W1 = tf.Variable(tf.random.normal([3, 3, 1, 32], stddev=0.01))</w:t>
+            </w:r>
+          </w:p>
+          <w:p>
+            <w:pPr>
+              <w:widowControl w:val="0"/>
+              <w:spacing w:line="240" w:lineRule="auto"/>
+              <w:rPr>
+                <w:rFonts w:ascii="Courier New" w:cs="Courier New" w:eastAsia="Courier New" w:hAnsi="Courier New"/>
+              </w:rPr>
+            </w:pPr>
+            <w:r>
+              <w:rPr>
+                <w:rFonts w:ascii="Courier New" w:cs="Courier New" w:eastAsia="Courier New" w:hAnsi="Courier New"/>
+                <w:rtl w:val="0"/>
+              </w:rPr>
+              <w:t xml:space="preserve">L1 = tf.nn.conv2d(X_img, W1, strides=[1, 1, 1, 1], padding='SAME')</w:t>
+            </w:r>
+          </w:p>
+          <w:p>
+            <w:pPr>
+              <w:widowControl w:val="0"/>
+              <w:spacing w:line="240" w:lineRule="auto"/>
+              <w:rPr>
+                <w:rFonts w:ascii="Courier New" w:cs="Courier New" w:eastAsia="Courier New" w:hAnsi="Courier New"/>
+              </w:rPr>
+            </w:pPr>
+            <w:r>
+              <w:rPr>
+                <w:rFonts w:ascii="Courier New" w:cs="Courier New" w:eastAsia="Courier New" w:hAnsi="Courier New"/>
+                <w:rtl w:val="0"/>
+              </w:rPr>
+              <w:t xml:space="preserve">L1 = tf.nn.relu(L1)</w:t>
+            </w:r>
+          </w:p>
+          <w:p>
+            <w:pPr>
+              <w:widowControl w:val="0"/>
+              <w:spacing w:line="240" w:lineRule="auto"/>
+              <w:rPr>
+                <w:rFonts w:ascii="Courier New" w:cs="Courier New" w:eastAsia="Courier New" w:hAnsi="Courier New"/>
+              </w:rPr>
+            </w:pPr>
+            <w:r>
+              <w:rPr>
+                <w:rFonts w:ascii="Courier New" w:cs="Courier New" w:eastAsia="Courier New" w:hAnsi="Courier New"/>
+                <w:rtl w:val="0"/>
+              </w:rPr>
+              <w:t xml:space="preserve">L1 = tf.nn.max_pool(L1, ksize=[1, 2, 2, 1], strides=[1, 2, 2, 1], padding='SAME')</w:t>
+            </w:r>
+          </w:p>
+          <w:p>
+            <w:pPr>
+              <w:widowControl w:val="0"/>
+              <w:spacing w:line="240" w:lineRule="auto"/>
+              <w:rPr>
+                <w:rFonts w:ascii="Courier New" w:cs="Courier New" w:eastAsia="Courier New" w:hAnsi="Courier New"/>
+              </w:rPr>
+            </w:pPr>
+            <w:r>
+              <w:rPr>
+                <w:rtl w:val="0"/>
+              </w:rPr>
+            </w:r>
+          </w:p>
+          <w:p>
+            <w:pPr>
+              <w:widowControl w:val="0"/>
+              <w:spacing w:line="240" w:lineRule="auto"/>
+              <w:rPr>
+                <w:rFonts w:ascii="Courier New" w:cs="Courier New" w:eastAsia="Courier New" w:hAnsi="Courier New"/>
+              </w:rPr>
+            </w:pPr>
+            <w:r>
+              <w:rPr>
+                <w:rFonts w:ascii="Cousine" w:cs="Cousine" w:eastAsia="Cousine" w:hAnsi="Cousine"/>
+                <w:rtl w:val="0"/>
+              </w:rPr>
+              <w:t xml:space="preserve"># Lớp Convolutional Thứ Hai</w:t>
+            </w:r>
+          </w:p>
+          <w:p>
+            <w:pPr>
+              <w:widowControl w:val="0"/>
+              <w:spacing w:line="240" w:lineRule="auto"/>
+              <w:rPr>
+                <w:rFonts w:ascii="Courier New" w:cs="Courier New" w:eastAsia="Courier New" w:hAnsi="Courier New"/>
+              </w:rPr>
+            </w:pPr>
+            <w:r>
+              <w:rPr>
+                <w:rFonts w:ascii="Courier New" w:cs="Courier New" w:eastAsia="Courier New" w:hAnsi="Courier New"/>
+                <w:rtl w:val="0"/>
+              </w:rPr>
+              <w:t xml:space="preserve">W2 = tf.Variable(tf.random.normal([3, 3, 32, 64], stddev=0.01))</w:t>
+            </w:r>
+          </w:p>
+          <w:p>
+            <w:pPr>
+              <w:widowControl w:val="0"/>
+              <w:spacing w:line="240" w:lineRule="auto"/>
+              <w:rPr>
+                <w:rFonts w:ascii="Courier New" w:cs="Courier New" w:eastAsia="Courier New" w:hAnsi="Courier New"/>
+              </w:rPr>
+            </w:pPr>
+            <w:r>
+              <w:rPr>
+                <w:rFonts w:ascii="Courier New" w:cs="Courier New" w:eastAsia="Courier New" w:hAnsi="Courier New"/>
+                <w:rtl w:val="0"/>
+              </w:rPr>
+              <w:t xml:space="preserve">L2 = tf.nn.conv2d(L1, W2, strides=[1, 1, 1, 1], padding='SAME')</w:t>
+            </w:r>
+          </w:p>
+          <w:p>
+            <w:pPr>
+              <w:widowControl w:val="0"/>
+              <w:spacing w:line="240" w:lineRule="auto"/>
+              <w:rPr>
+                <w:rFonts w:ascii="Courier New" w:cs="Courier New" w:eastAsia="Courier New" w:hAnsi="Courier New"/>
+              </w:rPr>
+            </w:pPr>
+            <w:r>
+              <w:rPr>
+                <w:rFonts w:ascii="Courier New" w:cs="Courier New" w:eastAsia="Courier New" w:hAnsi="Courier New"/>
+                <w:rtl w:val="0"/>
+              </w:rPr>
+              <w:t xml:space="preserve">L2 = tf.nn.relu(L2)</w:t>
+            </w:r>
+          </w:p>
+          <w:p>
+            <w:pPr>
+              <w:widowControl w:val="0"/>
+              <w:spacing w:line="240" w:lineRule="auto"/>
+              <w:rPr>
+                <w:rFonts w:ascii="Courier New" w:cs="Courier New" w:eastAsia="Courier New" w:hAnsi="Courier New"/>
+              </w:rPr>
+            </w:pPr>
+            <w:r>
+              <w:rPr>
+                <w:rFonts w:ascii="Courier New" w:cs="Courier New" w:eastAsia="Courier New" w:hAnsi="Courier New"/>
+                <w:rtl w:val="0"/>
+              </w:rPr>
+              <w:t xml:space="preserve">L2 = tf.nn.max_pool(L2, ksize=[1, 2, 2, 1], strides=[1, 2, 2, 1], padding='SAME')</w:t>
+            </w:r>
+          </w:p>
+          <w:p>
+            <w:pPr>
+              <w:widowControl w:val="0"/>
+              <w:spacing w:line="240" w:lineRule="auto"/>
+              <w:rPr>
+                <w:rFonts w:ascii="Courier New" w:cs="Courier New" w:eastAsia="Courier New" w:hAnsi="Courier New"/>
+              </w:rPr>
+            </w:pPr>
+            <w:r>
+              <w:rPr>
+                <w:rFonts w:ascii="Courier New" w:cs="Courier New" w:eastAsia="Courier New" w:hAnsi="Courier New"/>
+                <w:rtl w:val="0"/>
+              </w:rPr>
+              <w:t xml:space="preserve">L2_flat = tf.reshape(L2, [-1, 7 * 7 * 64])</w:t>
+            </w:r>
+          </w:p>
+          <w:p>
+            <w:pPr>
+              <w:widowControl w:val="0"/>
+              <w:spacing w:line="240" w:lineRule="auto"/>
+              <w:rPr>
+                <w:rFonts w:ascii="Courier New" w:cs="Courier New" w:eastAsia="Courier New" w:hAnsi="Courier New"/>
+              </w:rPr>
+            </w:pPr>
+            <w:r>
+              <w:rPr>
+                <w:rtl w:val="0"/>
+              </w:rPr>
+            </w:r>
+          </w:p>
+          <w:p>
+            <w:pPr>
+              <w:widowControl w:val="0"/>
+              <w:spacing w:line="240" w:lineRule="auto"/>
+              <w:rPr>
+                <w:rFonts w:ascii="Courier New" w:cs="Courier New" w:eastAsia="Courier New" w:hAnsi="Courier New"/>
+              </w:rPr>
+            </w:pPr>
+            <w:r>
+              <w:rPr>
+                <w:rFonts w:ascii="Cousine" w:cs="Cousine" w:eastAsia="Cousine" w:hAnsi="Cousine"/>
+                <w:rtl w:val="0"/>
+              </w:rPr>
+              <w:t xml:space="preserve"># Lớp Fully Connected (1)</w:t>
+            </w:r>
+          </w:p>
+          <w:p>
+            <w:pPr>
+              <w:widowControl w:val="0"/>
+              <w:spacing w:line="240" w:lineRule="auto"/>
+              <w:rPr>
+                <w:rFonts w:ascii="Courier New" w:cs="Courier New" w:eastAsia="Courier New" w:hAnsi="Courier New"/>
+              </w:rPr>
+            </w:pPr>
+            <w:r>
+              <w:rPr>
+                <w:rFonts w:ascii="Courier New" w:cs="Courier New" w:eastAsia="Courier New" w:hAnsi="Courier New"/>
+                <w:rtl w:val="0"/>
+              </w:rPr>
+              <w:t xml:space="preserve">W3 = tf.Variable(tf.random.normal([7 * 7 * 64, 10], stddev=0.01))</w:t>
+            </w:r>
+          </w:p>
+          <w:p>
+            <w:pPr>
+              <w:widowControl w:val="0"/>
+              <w:spacing w:line="240" w:lineRule="auto"/>
+              <w:rPr>
+                <w:rFonts w:ascii="Courier New" w:cs="Courier New" w:eastAsia="Courier New" w:hAnsi="Courier New"/>
+              </w:rPr>
+            </w:pPr>
+            <w:r>
+              <w:rPr>
+                <w:rFonts w:ascii="Courier New" w:cs="Courier New" w:eastAsia="Courier New" w:hAnsi="Courier New"/>
+                <w:rtl w:val="0"/>
+              </w:rPr>
+              <w:t xml:space="preserve">b = tf.Variable(tf.random.normal([10]))</w:t>
+            </w:r>
+          </w:p>
+          <w:p>
+            <w:pPr>
+              <w:widowControl w:val="0"/>
+              <w:spacing w:line="240" w:lineRule="auto"/>
+              <w:rPr>
+                <w:rFonts w:ascii="Courier New" w:cs="Courier New" w:eastAsia="Courier New" w:hAnsi="Courier New"/>
+              </w:rPr>
+            </w:pPr>
+            <w:r>
+              <w:rPr>
+                <w:rFonts w:ascii="Courier New" w:cs="Courier New" w:eastAsia="Courier New" w:hAnsi="Courier New"/>
+                <w:rtl w:val="0"/>
+              </w:rPr>
+              <w:t xml:space="preserve">logits = tf.matmul(L2_flat, W3) + b</w:t>
+            </w:r>
+          </w:p>
+          <w:p>
+            <w:pPr>
+              <w:widowControl w:val="0"/>
+              <w:spacing w:line="240" w:lineRule="auto"/>
+              <w:rPr>
+                <w:rFonts w:ascii="Courier New" w:cs="Courier New" w:eastAsia="Courier New" w:hAnsi="Courier New"/>
+              </w:rPr>
+            </w:pPr>
+            <w:r>
+              <w:rPr>
+                <w:rtl w:val="0"/>
+              </w:rPr>
+            </w:r>
+          </w:p>
+          <w:p>
+            <w:pPr>
+              <w:widowControl w:val="0"/>
+              <w:spacing w:line="240" w:lineRule="auto"/>
+              <w:rPr>
+                <w:rFonts w:ascii="Courier New" w:cs="Courier New" w:eastAsia="Courier New" w:hAnsi="Courier New"/>
+              </w:rPr>
+            </w:pPr>
+            <w:r>
+              <w:rPr>
+                <w:rFonts w:ascii="Courier New" w:cs="Courier New" w:eastAsia="Courier New" w:hAnsi="Courier New"/>
+                <w:rtl w:val="0"/>
+              </w:rPr>
+              <w:t xml:space="preserve">cost = tf.reduce_mean(tf.nn.softmax_cross_entropy_with_logits(logits=logits, labels=Y))</w:t>
+            </w:r>
+          </w:p>
+          <w:p>
+            <w:pPr>
+              <w:widowControl w:val="0"/>
+              <w:spacing w:line="240" w:lineRule="auto"/>
+              <w:rPr>
+                <w:rFonts w:ascii="Courier New" w:cs="Courier New" w:eastAsia="Courier New" w:hAnsi="Courier New"/>
+              </w:rPr>
+            </w:pPr>
+            <w:r>
+              <w:rPr>
+                <w:rFonts w:ascii="Courier New" w:cs="Courier New" w:eastAsia="Courier New" w:hAnsi="Courier New"/>
+                <w:rtl w:val="0"/>
+              </w:rPr>
+              <w:t xml:space="preserve">optimizer = tf.compat.v1.train.AdamOptimizer(learning_rate=learning_rate).minimize(cost)</w:t>
+            </w:r>
+          </w:p>
+          <w:p>
+            <w:pPr>
+              <w:widowControl w:val="0"/>
+              <w:spacing w:line="240" w:lineRule="auto"/>
+              <w:rPr>
+                <w:rFonts w:ascii="Courier New" w:cs="Courier New" w:eastAsia="Courier New" w:hAnsi="Courier New"/>
+              </w:rPr>
+            </w:pPr>
+            <w:r>
+              <w:rPr>
+                <w:rtl w:val="0"/>
+              </w:rPr>
+            </w:r>
+          </w:p>
+          <w:p>
+            <w:pPr>
+              <w:widowControl w:val="0"/>
+              <w:spacing w:line="240" w:lineRule="auto"/>
+              <w:rPr>
+                <w:rFonts w:ascii="Courier New" w:cs="Courier New" w:eastAsia="Courier New" w:hAnsi="Courier New"/>
+              </w:rPr>
+            </w:pPr>
+            <w:r>
+              <w:rPr>
+                <w:rFonts w:ascii="Courier New" w:cs="Courier New" w:eastAsia="Courier New" w:hAnsi="Courier New"/>
+                <w:rtl w:val="0"/>
+              </w:rPr>
+              <w:t xml:space="preserve"># initialize</w:t>
+            </w:r>
+          </w:p>
+          <w:p>
+            <w:pPr>
+              <w:widowControl w:val="0"/>
+              <w:spacing w:line="240" w:lineRule="auto"/>
+              <w:rPr>
+                <w:rFonts w:ascii="Courier New" w:cs="Courier New" w:eastAsia="Courier New" w:hAnsi="Courier New"/>
+              </w:rPr>
+            </w:pPr>
+            <w:r>
+              <w:rPr>
+                <w:rFonts w:ascii="Courier New" w:cs="Courier New" w:eastAsia="Courier New" w:hAnsi="Courier New"/>
+                <w:rtl w:val="0"/>
+              </w:rPr>
+              <w:t xml:space="preserve">sess = tf.compat.v1.Session()</w:t>
+            </w:r>
+          </w:p>
+          <w:p>
+            <w:pPr>
+              <w:widowControl w:val="0"/>
+              <w:spacing w:line="240" w:lineRule="auto"/>
+              <w:rPr>
+                <w:rFonts w:ascii="Courier New" w:cs="Courier New" w:eastAsia="Courier New" w:hAnsi="Courier New"/>
+              </w:rPr>
+            </w:pPr>
+            <w:r>
+              <w:rPr>
+                <w:rFonts w:ascii="Courier New" w:cs="Courier New" w:eastAsia="Courier New" w:hAnsi="Courier New"/>
+                <w:rtl w:val="0"/>
+              </w:rPr>
+              <w:t xml:space="preserve">sess.run(tf.compat.v1.global_variables_initializer())</w:t>
+            </w:r>
+          </w:p>
+          <w:p>
+            <w:pPr>
+              <w:widowControl w:val="0"/>
+              <w:spacing w:line="240" w:lineRule="auto"/>
+              <w:rPr>
+                <w:rFonts w:ascii="Courier New" w:cs="Courier New" w:eastAsia="Courier New" w:hAnsi="Courier New"/>
+              </w:rPr>
+            </w:pPr>
+            <w:r>
+              <w:rPr>
+                <w:rtl w:val="0"/>
+              </w:rPr>
+            </w:r>
+          </w:p>
+          <w:p>
+            <w:pPr>
+              <w:widowControl w:val="0"/>
+              <w:spacing w:line="240" w:lineRule="auto"/>
+              <w:rPr>
+                <w:rFonts w:ascii="Courier New" w:cs="Courier New" w:eastAsia="Courier New" w:hAnsi="Courier New"/>
+              </w:rPr>
+            </w:pPr>
+            <w:r>
+              <w:rPr>
+                <w:rFonts w:ascii="Courier New" w:cs="Courier New" w:eastAsia="Courier New" w:hAnsi="Courier New"/>
+                <w:rtl w:val="0"/>
+              </w:rPr>
+              <w:t xml:space="preserve"># train my model</w:t>
+            </w:r>
+          </w:p>
+          <w:p>
+            <w:pPr>
+              <w:widowControl w:val="0"/>
+              <w:spacing w:line="240" w:lineRule="auto"/>
+              <w:rPr>
+                <w:rFonts w:ascii="Courier New" w:cs="Courier New" w:eastAsia="Courier New" w:hAnsi="Courier New"/>
+              </w:rPr>
+            </w:pPr>
+            <w:r>
+              <w:rPr>
+                <w:rFonts w:ascii="Courier New" w:cs="Courier New" w:eastAsia="Courier New" w:hAnsi="Courier New"/>
+                <w:rtl w:val="0"/>
+              </w:rPr>
+              <w:t xml:space="preserve">print("Learning started. It takes sometime.")</w:t>
+            </w:r>
+          </w:p>
+          <w:p>
+            <w:pPr>
+              <w:widowControl w:val="0"/>
+              <w:spacing w:line="240" w:lineRule="auto"/>
+              <w:rPr>
+                <w:rFonts w:ascii="Courier New" w:cs="Courier New" w:eastAsia="Courier New" w:hAnsi="Courier New"/>
+              </w:rPr>
+            </w:pPr>
+            <w:r>
+              <w:rPr>
+                <w:rFonts w:ascii="Courier New" w:cs="Courier New" w:eastAsia="Courier New" w:hAnsi="Courier New"/>
+                <w:rtl w:val="0"/>
+              </w:rPr>
+              <w:t xml:space="preserve">for epoch in range(training_epochs):</w:t>
+            </w:r>
+          </w:p>
+          <w:p>
+            <w:pPr>
+              <w:widowControl w:val="0"/>
+              <w:spacing w:line="240" w:lineRule="auto"/>
+              <w:rPr>
+                <w:rFonts w:ascii="Courier New" w:cs="Courier New" w:eastAsia="Courier New" w:hAnsi="Courier New"/>
+              </w:rPr>
+            </w:pPr>
+            <w:r>
+              <w:rPr>
+                <w:rFonts w:ascii="Courier New" w:cs="Courier New" w:eastAsia="Courier New" w:hAnsi="Courier New"/>
+                <w:rtl w:val="0"/>
+              </w:rPr>
+              <w:t xml:space="preserve">    avg_cost = 0</w:t>
+            </w:r>
+          </w:p>
+          <w:p>
+            <w:pPr>
+              <w:widowControl w:val="0"/>
+              <w:spacing w:line="240" w:lineRule="auto"/>
+              <w:rPr>
+                <w:rFonts w:ascii="Courier New" w:cs="Courier New" w:eastAsia="Courier New" w:hAnsi="Courier New"/>
+              </w:rPr>
+            </w:pPr>
+            <w:r>
+              <w:rPr>
+                <w:rFonts w:ascii="Courier New" w:cs="Courier New" w:eastAsia="Courier New" w:hAnsi="Courier New"/>
+                <w:rtl w:val="0"/>
+              </w:rPr>
+              <w:t xml:space="preserve">    total_batch = int(x_train.shape[0] / batch_size)</w:t>
+            </w:r>
+          </w:p>
+          <w:p>
+            <w:pPr>
+              <w:widowControl w:val="0"/>
+              <w:spacing w:line="240" w:lineRule="auto"/>
+              <w:rPr>
+                <w:rFonts w:ascii="Courier New" w:cs="Courier New" w:eastAsia="Courier New" w:hAnsi="Courier New"/>
+              </w:rPr>
+            </w:pPr>
+            <w:r>
+              <w:rPr>
+                <w:rFonts w:ascii="Courier New" w:cs="Courier New" w:eastAsia="Courier New" w:hAnsi="Courier New"/>
+                <w:rtl w:val="0"/>
+              </w:rPr>
+              <w:t xml:space="preserve">    for i in range(total_batch):</w:t>
+            </w:r>
+          </w:p>
+          <w:p>
+            <w:pPr>
+              <w:widowControl w:val="0"/>
+              <w:spacing w:line="240" w:lineRule="auto"/>
+              <w:rPr>
+                <w:rFonts w:ascii="Courier New" w:cs="Courier New" w:eastAsia="Courier New" w:hAnsi="Courier New"/>
+              </w:rPr>
+            </w:pPr>
+            <w:r>
+              <w:rPr>
+                <w:rFonts w:ascii="Courier New" w:cs="Courier New" w:eastAsia="Courier New" w:hAnsi="Courier New"/>
+                <w:rtl w:val="0"/>
+              </w:rPr>
+              <w:t xml:space="preserve">        batch_xs, batch_ys = x_train[i * batch_size:(i + 1) * batch_size], y_train[i * batch_size:(i + 1) * batch_size]</w:t>
+            </w:r>
+          </w:p>
+          <w:p>
+            <w:pPr>
+              <w:widowControl w:val="0"/>
+              <w:spacing w:line="240" w:lineRule="auto"/>
+              <w:rPr>
+                <w:rFonts w:ascii="Courier New" w:cs="Courier New" w:eastAsia="Courier New" w:hAnsi="Courier New"/>
+              </w:rPr>
+            </w:pPr>
+            <w:r>
+              <w:rPr>
+                <w:rFonts w:ascii="Courier New" w:cs="Courier New" w:eastAsia="Courier New" w:hAnsi="Courier New"/>
+                <w:rtl w:val="0"/>
+              </w:rPr>
+              <w:t xml:space="preserve">        feed_dict = {X: batch_xs, Y: batch_ys}</w:t>
+            </w:r>
+          </w:p>
+          <w:p>
+            <w:pPr>
+              <w:widowControl w:val="0"/>
+              <w:spacing w:line="240" w:lineRule="auto"/>
+              <w:rPr>
+                <w:rFonts w:ascii="Courier New" w:cs="Courier New" w:eastAsia="Courier New" w:hAnsi="Courier New"/>
+              </w:rPr>
+            </w:pPr>
+            <w:r>
+              <w:rPr>
+                <w:rFonts w:ascii="Courier New" w:cs="Courier New" w:eastAsia="Courier New" w:hAnsi="Courier New"/>
+                <w:rtl w:val="0"/>
+              </w:rPr>
+              <w:t xml:space="preserve">        c, _ = sess.run([cost, optimizer], feed_dict=feed_dict)</w:t>
+            </w:r>
+          </w:p>
+          <w:p>
+            <w:pPr>
+              <w:widowControl w:val="0"/>
+              <w:spacing w:line="240" w:lineRule="auto"/>
+              <w:rPr>
+                <w:rFonts w:ascii="Courier New" w:cs="Courier New" w:eastAsia="Courier New" w:hAnsi="Courier New"/>
+              </w:rPr>
+            </w:pPr>
+            <w:r>
+              <w:rPr>
+                <w:rFonts w:ascii="Courier New" w:cs="Courier New" w:eastAsia="Courier New" w:hAnsi="Courier New"/>
+                <w:rtl w:val="0"/>
+              </w:rPr>
+              <w:t xml:space="preserve">        avg_cost += c / total_batch</w:t>
+            </w:r>
+          </w:p>
+          <w:p>
+            <w:pPr>
+              <w:widowControl w:val="0"/>
+              <w:spacing w:line="240" w:lineRule="auto"/>
+              <w:rPr>
+                <w:rFonts w:ascii="Courier New" w:cs="Courier New" w:eastAsia="Courier New" w:hAnsi="Courier New"/>
+              </w:rPr>
+            </w:pPr>
+            <w:r>
+              <w:rPr>
+                <w:rFonts w:ascii="Courier New" w:cs="Courier New" w:eastAsia="Courier New" w:hAnsi="Courier New"/>
+                <w:rtl w:val="0"/>
+              </w:rPr>
+              <w:t xml:space="preserve">    print('Epoch:', '%04d' % (epoch + 1), 'cost=', '{:.9f}'.format(avg_cost))</w:t>
+            </w:r>
+          </w:p>
+          <w:p>
+            <w:pPr>
+              <w:widowControl w:val="0"/>
+              <w:spacing w:line="240" w:lineRule="auto"/>
+              <w:rPr>
+                <w:rFonts w:ascii="Courier New" w:cs="Courier New" w:eastAsia="Courier New" w:hAnsi="Courier New"/>
+              </w:rPr>
+            </w:pPr>
+            <w:r>
+              <w:rPr>
+                <w:rFonts w:ascii="Courier New" w:cs="Courier New" w:eastAsia="Courier New" w:hAnsi="Courier New"/>
+                <w:rtl w:val="0"/>
+              </w:rPr>
+              <w:t xml:space="preserve">print("Learning Finished!")</w:t>
+            </w:r>
+          </w:p>
+          <w:p>
+            <w:pPr>
+              <w:widowControl w:val="0"/>
+              <w:spacing w:line="240" w:lineRule="auto"/>
+              <w:rPr>
+                <w:rFonts w:ascii="Courier New" w:cs="Courier New" w:eastAsia="Courier New" w:hAnsi="Courier New"/>
+              </w:rPr>
+            </w:pPr>
+            <w:r>
+              <w:rPr>
+                <w:rtl w:val="0"/>
+              </w:rPr>
+            </w:r>
+          </w:p>
+          <w:p>
+            <w:pPr>
+              <w:widowControl w:val="0"/>
+              <w:spacing w:line="240" w:lineRule="auto"/>
+              <w:rPr>
+                <w:rFonts w:ascii="Courier New" w:cs="Courier New" w:eastAsia="Courier New" w:hAnsi="Courier New"/>
+              </w:rPr>
+            </w:pPr>
+            <w:r>
+              <w:rPr>
+                <w:rFonts w:ascii="Courier New" w:cs="Courier New" w:eastAsia="Courier New" w:hAnsi="Courier New"/>
+                <w:rtl w:val="0"/>
+              </w:rPr>
+              <w:t xml:space="preserve"># Test model and check accuracy</w:t>
+            </w:r>
+          </w:p>
+          <w:p>
+            <w:pPr>
+              <w:widowControl w:val="0"/>
+              <w:spacing w:line="240" w:lineRule="auto"/>
+              <w:rPr>
+                <w:rFonts w:ascii="Courier New" w:cs="Courier New" w:eastAsia="Courier New" w:hAnsi="Courier New"/>
+              </w:rPr>
+            </w:pPr>
+            <w:r>
+              <w:rPr>
+                <w:rFonts w:ascii="Courier New" w:cs="Courier New" w:eastAsia="Courier New" w:hAnsi="Courier New"/>
+                <w:rtl w:val="0"/>
+              </w:rPr>
+              <w:t xml:space="preserve">correct_prediction = tf.equal(tf.argmax(logits, 1), tf.argmax(Y, 1))</w:t>
+            </w:r>
+          </w:p>
+          <w:p>
+            <w:pPr>
+              <w:widowControl w:val="0"/>
+              <w:spacing w:line="240" w:lineRule="auto"/>
+              <w:rPr>
+                <w:rFonts w:ascii="Courier New" w:cs="Courier New" w:eastAsia="Courier New" w:hAnsi="Courier New"/>
+              </w:rPr>
+            </w:pPr>
+            <w:r>
+              <w:rPr>
+                <w:rFonts w:ascii="Courier New" w:cs="Courier New" w:eastAsia="Courier New" w:hAnsi="Courier New"/>
+                <w:rtl w:val="0"/>
+              </w:rPr>
+              <w:t xml:space="preserve">accuracy = tf.reduce_mean(tf.cast(correct_prediction, tf.float32))</w:t>
+            </w:r>
+          </w:p>
+          <w:p>
+            <w:pPr>
+              <w:widowControl w:val="0"/>
+              <w:spacing w:line="240" w:lineRule="auto"/>
+              <w:rPr>
+                <w:rFonts w:ascii="Courier New" w:cs="Courier New" w:eastAsia="Courier New" w:hAnsi="Courier New"/>
+              </w:rPr>
+            </w:pPr>
+            <w:r>
+              <w:rPr>
+                <w:rFonts w:ascii="Courier New" w:cs="Courier New" w:eastAsia="Courier New" w:hAnsi="Courier New"/>
+                <w:rtl w:val="0"/>
+              </w:rPr>
+              <w:t xml:space="preserve">print('Accuracy:', sess.run(accuracy, feed_dict={X: x_test, Y: y_test}))</w:t>
+            </w:r>
+          </w:p>
+          <w:p>
+            <w:pPr>
+              <w:widowControl w:val="0"/>
+              <w:spacing w:line="240" w:lineRule="auto"/>
+              <w:rPr>
+                <w:rFonts w:ascii="Courier New" w:cs="Courier New" w:eastAsia="Courier New" w:hAnsi="Courier New"/>
+              </w:rPr>
+            </w:pPr>
+            <w:r>
+              <w:rPr>
+                <w:rtl w:val="0"/>
+              </w:rPr>
+            </w:r>
+          </w:p>
+          <w:p>
+            <w:pPr>
+              <w:widowControl w:val="0"/>
+              <w:spacing w:line="240" w:lineRule="auto"/>
+              <w:rPr>
+                <w:rFonts w:ascii="Courier New" w:cs="Courier New" w:eastAsia="Courier New" w:hAnsi="Courier New"/>
+              </w:rPr>
+            </w:pPr>
+            <w:r>
+              <w:rPr>
+                <w:rFonts w:ascii="Courier New" w:cs="Courier New" w:eastAsia="Courier New" w:hAnsi="Courier New"/>
+                <w:rtl w:val="0"/>
+              </w:rPr>
+              <w:t xml:space="preserve"># Get one and predict</w:t>
+            </w:r>
+          </w:p>
+          <w:p>
+            <w:pPr>
+              <w:widowControl w:val="0"/>
+              <w:spacing w:line="240" w:lineRule="auto"/>
+              <w:rPr>
+                <w:rFonts w:ascii="Courier New" w:cs="Courier New" w:eastAsia="Courier New" w:hAnsi="Courier New"/>
+              </w:rPr>
+            </w:pPr>
+            <w:r>
+              <w:rPr>
+                <w:rFonts w:ascii="Courier New" w:cs="Courier New" w:eastAsia="Courier New" w:hAnsi="Courier New"/>
+                <w:rtl w:val="0"/>
+              </w:rPr>
+              <w:t xml:space="preserve">r = random.randint(0, x_test.shape[0] - 1)</w:t>
+            </w:r>
+          </w:p>
+          <w:p>
+            <w:pPr>
+              <w:widowControl w:val="0"/>
+              <w:spacing w:line="240" w:lineRule="auto"/>
+              <w:rPr>
+                <w:rFonts w:ascii="Courier New" w:cs="Courier New" w:eastAsia="Courier New" w:hAnsi="Courier New"/>
+              </w:rPr>
+            </w:pPr>
+            <w:r>
+              <w:rPr>
+                <w:rtl w:val="0"/>
+              </w:rPr>
+            </w:r>
+          </w:p>
+          <w:p>
+            <w:pPr>
+              <w:widowControl w:val="0"/>
+              <w:spacing w:line="240" w:lineRule="auto"/>
+              <w:rPr>
+                <w:rFonts w:ascii="Courier New" w:cs="Courier New" w:eastAsia="Courier New" w:hAnsi="Courier New"/>
+              </w:rPr>
+            </w:pPr>
+            <w:r>
+              <w:rPr>
+                <w:rFonts w:ascii="Courier New" w:cs="Courier New" w:eastAsia="Courier New" w:hAnsi="Courier New"/>
+                <w:rtl w:val="0"/>
+              </w:rPr>
+              <w:t xml:space="preserve">print("Label: ", sess.run(tf.argmax(y_test[r:r + 1], 1)))</w:t>
+            </w:r>
+          </w:p>
+          <w:p>
+            <w:pPr>
+              <w:widowControl w:val="0"/>
+              <w:spacing w:line="240" w:lineRule="auto"/>
+              <w:rPr>
+                <w:rFonts w:ascii="Courier New" w:cs="Courier New" w:eastAsia="Courier New" w:hAnsi="Courier New"/>
+              </w:rPr>
+            </w:pPr>
+            <w:r>
+              <w:rPr>
+                <w:rFonts w:ascii="Courier New" w:cs="Courier New" w:eastAsia="Courier New" w:hAnsi="Courier New"/>
+                <w:rtl w:val="0"/>
+              </w:rPr>
+              <w:t xml:space="preserve">print("Prediction:", sess.run(tf.argmax(logits, 1), feed_dict={X: x_test[r:r + 1]}))</w:t>
+            </w:r>
+          </w:p>
+        </w:tc>
+      </w:tr>
+    </w:tbl>
+    <w:p>
+      <w:pPr>
         <w:spacing w:before="240" w:line="276" w:lineRule="auto"/>
         <w:jc w:val="both"/>
         <w:rPr>
@@ -184,12 +1440,89 @@
           <w:szCs w:val="28"/>
           <w:rtl w:val="0"/>
         </w:rPr>
-        <w:t xml:space="preserve">Mã nguồn chương trình đầy đủ như sau:</w:t>
+        <w:t xml:space="preserve">Kết quả nhận được:</w:t>
+      </w:r>
+    </w:p>
+    <w:p>
+      <w:pPr>
+        <w:spacing w:before="240" w:line="276" w:lineRule="auto"/>
+        <w:jc w:val="center"/>
+        <w:rPr>
+          <w:rFonts w:ascii="Times New Roman" w:cs="Times New Roman" w:eastAsia="Times New Roman" w:hAnsi="Times New Roman"/>
+          <w:sz w:val="28"/>
+          <w:szCs w:val="28"/>
+        </w:rPr>
+      </w:pPr>
+      <w:r>
+        <w:rPr>
+          <w:rFonts w:ascii="Times New Roman" w:cs="Times New Roman" w:eastAsia="Times New Roman" w:hAnsi="Times New Roman"/>
+          <w:sz w:val="28"/>
+          <w:szCs w:val="28"/>
+        </w:rPr>
+        <w:drawing>
+          <wp:inline distB="114300" distT="114300" distL="114300" distR="114300">
+            <wp:extent cx="5005388" cy="4248759"/>
+            <wp:effectExtent b="0" l="0" r="0" t="0"/>
+            <wp:docPr id="1" name="image4.png"/>
+            <a:graphic>
+              <a:graphicData uri="http://schemas.openxmlformats.org/drawingml/2006/picture">
+                <pic:pic>
+                  <pic:nvPicPr>
+                    <pic:cNvPr id="0" name="image4.png"/>
+                    <pic:cNvPicPr preferRelativeResize="0"/>
+                  </pic:nvPicPr>
+                  <pic:blipFill>
+                    <a:blip r:embed="rId7"/>
+                    <a:srcRect b="0" l="0" r="0" t="0"/>
+                    <a:stretch>
+                      <a:fillRect/>
+                    </a:stretch>
+                  </pic:blipFill>
+                  <pic:spPr>
+                    <a:xfrm>
+                      <a:off x="0" y="0"/>
+                      <a:ext cx="5005388" cy="4248759"/>
+                    </a:xfrm>
+                    <a:prstGeom prst="rect"/>
+                    <a:ln/>
+                  </pic:spPr>
+                </pic:pic>
+              </a:graphicData>
+            </a:graphic>
+          </wp:inline>
+        </w:drawing>
+      </w:r>
+      <w:r>
+        <w:rPr>
+          <w:rtl w:val="0"/>
+        </w:rPr>
+      </w:r>
+    </w:p>
+    <w:p>
+      <w:pPr>
+        <w:pStyle w:val="Heading2"/>
+        <w:spacing w:before="240" w:line="276" w:lineRule="auto"/>
+        <w:jc w:val="both"/>
+        <w:rPr/>
+      </w:pPr>
+      <w:bookmarkStart w:colFirst="0" w:colLast="0" w:name="_lwwzlxv168mu" w:id="3"/>
+      <w:bookmarkEnd w:id="3"/>
+      <w:r>
+        <w:rPr>
+          <w:rtl w:val="0"/>
+        </w:rPr>
+        <w:t xml:space="preserve">10.1</w:t>
+      </w:r>
+      <w:r>
+        <w:rPr>
+          <w:rtl w:val="0"/>
+        </w:rPr>
+        <w:t xml:space="preserve">.2. Mã nguồn chương trình đầy đủ theo phương pháp API Keras như sau:</w:t>
       </w:r>
     </w:p>
     <w:tbl>
       <w:tblPr>
-        <w:tblStyle w:val="Table1"/>
+        <w:tblStyle w:val="Table2"/>
         <w:tblW w:w="9029.0" w:type="dxa"/>
         <w:jc w:val="left"/>
         <w:tblBorders>
@@ -1764,16 +3097,16 @@
           <wp:inline distB="114300" distT="114300" distL="114300" distR="114300">
             <wp:extent cx="3990975" cy="2800350"/>
             <wp:effectExtent b="0" l="0" r="0" t="0"/>
-            <wp:docPr id="2" name="image3.png"/>
+            <wp:docPr id="3" name="image2.png"/>
             <a:graphic>
               <a:graphicData uri="http://schemas.openxmlformats.org/drawingml/2006/picture">
                 <pic:pic>
                   <pic:nvPicPr>
-                    <pic:cNvPr id="0" name="image3.png"/>
+                    <pic:cNvPr id="0" name="image2.png"/>
                     <pic:cNvPicPr preferRelativeResize="0"/>
                   </pic:nvPicPr>
                   <pic:blipFill>
-                    <a:blip r:embed="rId7"/>
+                    <a:blip r:embed="rId8"/>
                     <a:srcRect b="0" l="0" r="0" t="0"/>
                     <a:stretch>
                       <a:fillRect/>
@@ -1819,16 +3152,16 @@
           <wp:inline distB="114300" distT="114300" distL="114300" distR="114300">
             <wp:extent cx="4191000" cy="914400"/>
             <wp:effectExtent b="0" l="0" r="0" t="0"/>
-            <wp:docPr id="3" name="image2.png"/>
+            <wp:docPr id="4" name="image3.png"/>
             <a:graphic>
               <a:graphicData uri="http://schemas.openxmlformats.org/drawingml/2006/picture">
                 <pic:pic>
                   <pic:nvPicPr>
-                    <pic:cNvPr id="0" name="image2.png"/>
+                    <pic:cNvPr id="0" name="image3.png"/>
                     <pic:cNvPicPr preferRelativeResize="0"/>
                   </pic:nvPicPr>
                   <pic:blipFill>
-                    <a:blip r:embed="rId8"/>
+                    <a:blip r:embed="rId9"/>
                     <a:srcRect b="0" l="0" r="0" t="0"/>
                     <a:stretch>
                       <a:fillRect/>
@@ -1857,6 +3190,7 @@
     <w:p>
       <w:pPr>
         <w:spacing w:after="240" w:before="240" w:lineRule="auto"/>
+        <w:jc w:val="both"/>
         <w:rPr>
           <w:rFonts w:ascii="Times New Roman" w:cs="Times New Roman" w:eastAsia="Times New Roman" w:hAnsi="Times New Roman"/>
           <w:sz w:val="28"/>
@@ -1871,6 +3205,2251 @@
           <w:rtl w:val="0"/>
         </w:rPr>
         <w:t xml:space="preserve">Có thể mất một chút thời gian tùy thuộc vào hiệu suất của PC cho đến khi kết quả được đưa ra và độ chính xác được cải thiện khoảng 99%. Nó khác biệt một chút so với kết quả trước đó, nhưng khi tiến gần hơn 100%, thật khó để cải thiện độ chính xác, đó là một bước tiến đáng kể.</w:t>
+      </w:r>
+    </w:p>
+    <w:p>
+      <w:pPr>
+        <w:pStyle w:val="Heading1"/>
+        <w:spacing w:after="240" w:before="240" w:lineRule="auto"/>
+        <w:rPr/>
+      </w:pPr>
+      <w:bookmarkStart w:colFirst="0" w:colLast="0" w:name="_gy86c0barhx" w:id="4"/>
+      <w:bookmarkEnd w:id="4"/>
+      <w:r>
+        <w:rPr>
+          <w:rtl w:val="0"/>
+        </w:rPr>
+        <w:t xml:space="preserve">10.2. So sánh CNN theo cách Tensorflow cũ và API Keras</w:t>
+      </w:r>
+    </w:p>
+    <w:p>
+      <w:pPr>
+        <w:pStyle w:val="Heading2"/>
+        <w:keepNext w:val="0"/>
+        <w:keepLines w:val="0"/>
+        <w:spacing w:before="480" w:lineRule="auto"/>
+        <w:rPr/>
+      </w:pPr>
+      <w:bookmarkStart w:colFirst="0" w:colLast="0" w:name="_wut2axk4tk9n" w:id="5"/>
+      <w:bookmarkEnd w:id="5"/>
+      <w:r>
+        <w:rPr>
+          <w:rtl w:val="0"/>
+        </w:rPr>
+        <w:t xml:space="preserve">10.2.1. So sánh tổng quan</w:t>
+      </w:r>
+    </w:p>
+    <w:p>
+      <w:pPr>
+        <w:spacing w:after="240" w:before="240" w:lineRule="auto"/>
+        <w:jc w:val="both"/>
+        <w:rPr/>
+      </w:pPr>
+      <w:r>
+        <w:rPr>
+          <w:rtl w:val="0"/>
+        </w:rPr>
+        <w:t xml:space="preserve">Đoạn mã đầu tiên và đoạn mã thứ hai đều triển khai mô hình </w:t>
+      </w:r>
+      <w:r>
+        <w:rPr>
+          <w:b w:val="1"/>
+          <w:rtl w:val="0"/>
+        </w:rPr>
+        <w:t xml:space="preserve">Convolutional Neural Network</w:t>
+      </w:r>
+      <w:r>
+        <w:rPr>
+          <w:rtl w:val="0"/>
+        </w:rPr>
+        <w:t xml:space="preserve"> (CNN) để phân loại chữ số viết tay từ tập dữ liệu MNIST, nhưng chúng sử dụng các thư viện khác nhau và có một số khác biệt. Dưới đây là so sánh giữa chúng:</w:t>
+      </w:r>
+    </w:p>
+    <w:tbl>
+      <w:tblPr>
+        <w:tblStyle w:val="Table3"/>
+        <w:tblW w:w="8805.0" w:type="dxa"/>
+        <w:jc w:val="left"/>
+        <w:tblBorders>
+          <w:top w:color="000000" w:space="0" w:sz="0" w:val="nil"/>
+          <w:left w:color="000000" w:space="0" w:sz="0" w:val="nil"/>
+          <w:bottom w:color="000000" w:space="0" w:sz="0" w:val="nil"/>
+          <w:right w:color="000000" w:space="0" w:sz="0" w:val="nil"/>
+          <w:insideH w:color="000000" w:space="0" w:sz="0" w:val="nil"/>
+          <w:insideV w:color="000000" w:space="0" w:sz="0" w:val="nil"/>
+        </w:tblBorders>
+        <w:tblLayout w:type="fixed"/>
+        <w:tblLook w:val="0600"/>
+      </w:tblPr>
+      <w:tblGrid>
+        <w:gridCol w:w="930"/>
+        <w:gridCol w:w="1725"/>
+        <w:gridCol w:w="3045"/>
+        <w:gridCol w:w="3105"/>
+        <w:tblGridChange w:id="0">
+          <w:tblGrid>
+            <w:gridCol w:w="930"/>
+            <w:gridCol w:w="1725"/>
+            <w:gridCol w:w="3045"/>
+            <w:gridCol w:w="3105"/>
+          </w:tblGrid>
+        </w:tblGridChange>
+      </w:tblGrid>
+      <w:tr>
+        <w:trPr>
+          <w:cantSplit w:val="0"/>
+          <w:trHeight w:val="285" w:hRule="atLeast"/>
+          <w:tblHeader w:val="0"/>
+        </w:trPr>
+        <w:tc>
+          <w:tcPr>
+            <w:gridSpan w:val="2"/>
+            <w:tcBorders>
+              <w:top w:color="000000" w:space="0" w:sz="6" w:val="single"/>
+              <w:left w:color="000000" w:space="0" w:sz="6" w:val="single"/>
+              <w:bottom w:color="000000" w:space="0" w:sz="6" w:val="single"/>
+              <w:right w:color="000000" w:space="0" w:sz="6" w:val="single"/>
+            </w:tcBorders>
+            <w:shd w:fill="f4b083" w:val="clear"/>
+            <w:tcMar>
+              <w:top w:w="0.0" w:type="dxa"/>
+              <w:left w:w="100.0" w:type="dxa"/>
+              <w:bottom w:w="0.0" w:type="dxa"/>
+              <w:right w:w="100.0" w:type="dxa"/>
+            </w:tcMar>
+            <w:vAlign w:val="top"/>
+          </w:tcPr>
+          <w:p>
+            <w:pPr>
+              <w:spacing w:before="240" w:lineRule="auto"/>
+              <w:rPr/>
+            </w:pPr>
+            <w:r>
+              <w:rPr>
+                <w:rtl w:val="0"/>
+              </w:rPr>
+              <w:t xml:space="preserve"> </w:t>
+            </w:r>
+          </w:p>
+        </w:tc>
+        <w:tc>
+          <w:tcPr>
+            <w:tcBorders>
+              <w:top w:color="000000" w:space="0" w:sz="6" w:val="single"/>
+              <w:left w:color="000000" w:space="0" w:sz="0" w:val="nil"/>
+              <w:bottom w:color="000000" w:space="0" w:sz="6" w:val="single"/>
+              <w:right w:color="000000" w:space="0" w:sz="6" w:val="single"/>
+            </w:tcBorders>
+            <w:shd w:fill="f4b083" w:val="clear"/>
+            <w:tcMar>
+              <w:top w:w="0.0" w:type="dxa"/>
+              <w:left w:w="100.0" w:type="dxa"/>
+              <w:bottom w:w="0.0" w:type="dxa"/>
+              <w:right w:w="100.0" w:type="dxa"/>
+            </w:tcMar>
+            <w:vAlign w:val="top"/>
+          </w:tcPr>
+          <w:p>
+            <w:pPr>
+              <w:spacing w:before="240" w:lineRule="auto"/>
+              <w:jc w:val="center"/>
+              <w:rPr>
+                <w:b w:val="1"/>
+              </w:rPr>
+            </w:pPr>
+            <w:r>
+              <w:rPr>
+                <w:b w:val="1"/>
+                <w:rtl w:val="0"/>
+              </w:rPr>
+              <w:t xml:space="preserve">Tensorflow gốc</w:t>
+            </w:r>
+          </w:p>
+        </w:tc>
+        <w:tc>
+          <w:tcPr>
+            <w:tcBorders>
+              <w:top w:color="000000" w:space="0" w:sz="6" w:val="single"/>
+              <w:left w:color="000000" w:space="0" w:sz="0" w:val="nil"/>
+              <w:bottom w:color="000000" w:space="0" w:sz="6" w:val="single"/>
+              <w:right w:color="000000" w:space="0" w:sz="6" w:val="single"/>
+            </w:tcBorders>
+            <w:shd w:fill="f4b083" w:val="clear"/>
+            <w:tcMar>
+              <w:top w:w="0.0" w:type="dxa"/>
+              <w:left w:w="100.0" w:type="dxa"/>
+              <w:bottom w:w="0.0" w:type="dxa"/>
+              <w:right w:w="100.0" w:type="dxa"/>
+            </w:tcMar>
+            <w:vAlign w:val="top"/>
+          </w:tcPr>
+          <w:p>
+            <w:pPr>
+              <w:spacing w:before="240" w:lineRule="auto"/>
+              <w:jc w:val="center"/>
+              <w:rPr>
+                <w:b w:val="1"/>
+              </w:rPr>
+            </w:pPr>
+            <w:r>
+              <w:rPr>
+                <w:b w:val="1"/>
+                <w:rtl w:val="0"/>
+              </w:rPr>
+              <w:t xml:space="preserve">API Keras</w:t>
+            </w:r>
+          </w:p>
+        </w:tc>
+      </w:tr>
+      <w:tr>
+        <w:trPr>
+          <w:cantSplit w:val="0"/>
+          <w:trHeight w:val="1065" w:hRule="atLeast"/>
+          <w:tblHeader w:val="0"/>
+        </w:trPr>
+        <w:tc>
+          <w:tcPr>
+            <w:vMerge w:val="restart"/>
+            <w:tcBorders>
+              <w:top w:color="000000" w:space="0" w:sz="0" w:val="nil"/>
+              <w:left w:color="000000" w:space="0" w:sz="6" w:val="single"/>
+              <w:bottom w:color="000000" w:space="0" w:sz="6" w:val="single"/>
+              <w:right w:color="000000" w:space="0" w:sz="6" w:val="single"/>
+            </w:tcBorders>
+            <w:shd w:fill="b4c6e7" w:val="clear"/>
+            <w:tcMar>
+              <w:top w:w="0.0" w:type="dxa"/>
+              <w:left w:w="100.0" w:type="dxa"/>
+              <w:bottom w:w="0.0" w:type="dxa"/>
+              <w:right w:w="100.0" w:type="dxa"/>
+            </w:tcMar>
+            <w:vAlign w:val="center"/>
+          </w:tcPr>
+          <w:p>
+            <w:pPr>
+              <w:spacing w:before="240" w:lineRule="auto"/>
+              <w:jc w:val="center"/>
+              <w:rPr>
+                <w:b w:val="1"/>
+              </w:rPr>
+            </w:pPr>
+            <w:r>
+              <w:rPr>
+                <w:b w:val="1"/>
+                <w:rtl w:val="0"/>
+              </w:rPr>
+              <w:t xml:space="preserve">Giống</w:t>
+            </w:r>
+          </w:p>
+        </w:tc>
+        <w:tc>
+          <w:tcPr>
+            <w:tcBorders>
+              <w:top w:color="000000" w:space="0" w:sz="0" w:val="nil"/>
+              <w:left w:color="000000" w:space="0" w:sz="0" w:val="nil"/>
+              <w:bottom w:color="000000" w:space="0" w:sz="6" w:val="single"/>
+              <w:right w:color="000000" w:space="0" w:sz="6" w:val="single"/>
+            </w:tcBorders>
+            <w:shd w:fill="b4c6e7" w:val="clear"/>
+            <w:tcMar>
+              <w:top w:w="0.0" w:type="dxa"/>
+              <w:left w:w="100.0" w:type="dxa"/>
+              <w:bottom w:w="0.0" w:type="dxa"/>
+              <w:right w:w="100.0" w:type="dxa"/>
+            </w:tcMar>
+            <w:vAlign w:val="center"/>
+          </w:tcPr>
+          <w:p>
+            <w:pPr>
+              <w:spacing w:before="240" w:lineRule="auto"/>
+              <w:jc w:val="center"/>
+              <w:rPr>
+                <w:b w:val="1"/>
+              </w:rPr>
+            </w:pPr>
+            <w:r>
+              <w:rPr>
+                <w:b w:val="1"/>
+                <w:rtl w:val="0"/>
+              </w:rPr>
+              <w:t xml:space="preserve">Tải dữ liệu</w:t>
+            </w:r>
+          </w:p>
+        </w:tc>
+        <w:tc>
+          <w:tcPr>
+            <w:gridSpan w:val="2"/>
+            <w:tcBorders>
+              <w:top w:color="000000" w:space="0" w:sz="0" w:val="nil"/>
+              <w:left w:color="000000" w:space="0" w:sz="0" w:val="nil"/>
+              <w:bottom w:color="000000" w:space="0" w:sz="6" w:val="single"/>
+              <w:right w:color="000000" w:space="0" w:sz="6" w:val="single"/>
+            </w:tcBorders>
+            <w:shd w:fill="b4c6e7" w:val="clear"/>
+            <w:tcMar>
+              <w:top w:w="0.0" w:type="dxa"/>
+              <w:left w:w="100.0" w:type="dxa"/>
+              <w:bottom w:w="0.0" w:type="dxa"/>
+              <w:right w:w="100.0" w:type="dxa"/>
+            </w:tcMar>
+            <w:vAlign w:val="center"/>
+          </w:tcPr>
+          <w:p>
+            <w:pPr>
+              <w:spacing w:before="0" w:lineRule="auto"/>
+              <w:jc w:val="center"/>
+              <w:rPr/>
+            </w:pPr>
+            <w:r>
+              <w:rPr>
+                <w:rtl w:val="0"/>
+              </w:rPr>
+              <w:t xml:space="preserve">Sử dụng tập dữ liệu MNIST để phân loại chữ số viết tay</w:t>
+            </w:r>
+          </w:p>
+          <w:p>
+            <w:pPr>
+              <w:spacing w:before="0" w:lineRule="auto"/>
+              <w:jc w:val="center"/>
+              <w:rPr/>
+            </w:pPr>
+            <w:r>
+              <w:rPr>
+                <w:rtl w:val="0"/>
+              </w:rPr>
+              <w:t xml:space="preserve">Chúng tiền xử lý dữ liệu bằng cách chuẩn hóa giá trị pixel về khoảng [0, 1].</w:t>
+            </w:r>
+          </w:p>
+        </w:tc>
+      </w:tr>
+      <w:tr>
+        <w:trPr>
+          <w:cantSplit w:val="0"/>
+          <w:trHeight w:val="555" w:hRule="atLeast"/>
+          <w:tblHeader w:val="0"/>
+        </w:trPr>
+        <w:tc>
+          <w:tcPr>
+            <w:vMerge w:val="continue"/>
+            <w:tcBorders>
+              <w:top w:color="000000" w:space="0" w:sz="0" w:val="nil"/>
+              <w:left w:color="000000" w:space="0" w:sz="6" w:val="single"/>
+              <w:bottom w:color="000000" w:space="0" w:sz="6" w:val="single"/>
+              <w:right w:color="000000" w:space="0" w:sz="6" w:val="single"/>
+            </w:tcBorders>
+            <w:shd w:fill="auto" w:val="clear"/>
+            <w:tcMar>
+              <w:top w:w="100.0" w:type="dxa"/>
+              <w:left w:w="100.0" w:type="dxa"/>
+              <w:bottom w:w="100.0" w:type="dxa"/>
+              <w:right w:w="100.0" w:type="dxa"/>
+            </w:tcMar>
+            <w:vAlign w:val="center"/>
+          </w:tcPr>
+          <w:p>
+            <w:pPr>
+              <w:rPr/>
+            </w:pPr>
+            <w:r>
+              <w:rPr>
+                <w:rtl w:val="0"/>
+              </w:rPr>
+            </w:r>
+          </w:p>
+        </w:tc>
+        <w:tc>
+          <w:tcPr>
+            <w:tcBorders>
+              <w:top w:color="000000" w:space="0" w:sz="0" w:val="nil"/>
+              <w:left w:color="000000" w:space="0" w:sz="0" w:val="nil"/>
+              <w:bottom w:color="000000" w:space="0" w:sz="6" w:val="single"/>
+              <w:right w:color="000000" w:space="0" w:sz="6" w:val="single"/>
+            </w:tcBorders>
+            <w:shd w:fill="b4c6e7" w:val="clear"/>
+            <w:tcMar>
+              <w:top w:w="0.0" w:type="dxa"/>
+              <w:left w:w="100.0" w:type="dxa"/>
+              <w:bottom w:w="0.0" w:type="dxa"/>
+              <w:right w:w="100.0" w:type="dxa"/>
+            </w:tcMar>
+            <w:vAlign w:val="center"/>
+          </w:tcPr>
+          <w:p>
+            <w:pPr>
+              <w:spacing w:before="240" w:lineRule="auto"/>
+              <w:jc w:val="center"/>
+              <w:rPr>
+                <w:b w:val="1"/>
+              </w:rPr>
+            </w:pPr>
+            <w:r>
+              <w:rPr>
+                <w:b w:val="1"/>
+                <w:rtl w:val="0"/>
+              </w:rPr>
+              <w:t xml:space="preserve">Kiến trúc mô hình</w:t>
+            </w:r>
+          </w:p>
+        </w:tc>
+        <w:tc>
+          <w:tcPr>
+            <w:gridSpan w:val="2"/>
+            <w:tcBorders>
+              <w:top w:color="000000" w:space="0" w:sz="0" w:val="nil"/>
+              <w:left w:color="000000" w:space="0" w:sz="0" w:val="nil"/>
+              <w:bottom w:color="000000" w:space="0" w:sz="6" w:val="single"/>
+              <w:right w:color="000000" w:space="0" w:sz="6" w:val="single"/>
+            </w:tcBorders>
+            <w:shd w:fill="b4c6e7" w:val="clear"/>
+            <w:tcMar>
+              <w:top w:w="0.0" w:type="dxa"/>
+              <w:left w:w="100.0" w:type="dxa"/>
+              <w:bottom w:w="0.0" w:type="dxa"/>
+              <w:right w:w="100.0" w:type="dxa"/>
+            </w:tcMar>
+            <w:vAlign w:val="center"/>
+          </w:tcPr>
+          <w:p>
+            <w:pPr>
+              <w:spacing w:before="0" w:lineRule="auto"/>
+              <w:jc w:val="center"/>
+              <w:rPr/>
+            </w:pPr>
+            <w:r>
+              <w:rPr>
+                <w:rtl w:val="0"/>
+              </w:rPr>
+              <w:t xml:space="preserve">CNN và bao gồm các lớp convolutional đi sau là các lớp max-pooling và các lớp fully connected</w:t>
+            </w:r>
+          </w:p>
+        </w:tc>
+      </w:tr>
+      <w:tr>
+        <w:trPr>
+          <w:cantSplit w:val="0"/>
+          <w:trHeight w:val="555" w:hRule="atLeast"/>
+          <w:tblHeader w:val="0"/>
+        </w:trPr>
+        <w:tc>
+          <w:tcPr>
+            <w:vMerge w:val="continue"/>
+            <w:tcBorders>
+              <w:top w:color="000000" w:space="0" w:sz="0" w:val="nil"/>
+              <w:left w:color="000000" w:space="0" w:sz="6" w:val="single"/>
+              <w:bottom w:color="000000" w:space="0" w:sz="6" w:val="single"/>
+              <w:right w:color="000000" w:space="0" w:sz="6" w:val="single"/>
+            </w:tcBorders>
+            <w:shd w:fill="auto" w:val="clear"/>
+            <w:tcMar>
+              <w:top w:w="100.0" w:type="dxa"/>
+              <w:left w:w="100.0" w:type="dxa"/>
+              <w:bottom w:w="100.0" w:type="dxa"/>
+              <w:right w:w="100.0" w:type="dxa"/>
+            </w:tcMar>
+            <w:vAlign w:val="center"/>
+          </w:tcPr>
+          <w:p>
+            <w:pPr>
+              <w:rPr/>
+            </w:pPr>
+            <w:r>
+              <w:rPr>
+                <w:rtl w:val="0"/>
+              </w:rPr>
+            </w:r>
+          </w:p>
+        </w:tc>
+        <w:tc>
+          <w:tcPr>
+            <w:tcBorders>
+              <w:top w:color="000000" w:space="0" w:sz="0" w:val="nil"/>
+              <w:left w:color="000000" w:space="0" w:sz="0" w:val="nil"/>
+              <w:bottom w:color="000000" w:space="0" w:sz="6" w:val="single"/>
+              <w:right w:color="000000" w:space="0" w:sz="6" w:val="single"/>
+            </w:tcBorders>
+            <w:shd w:fill="b4c6e7" w:val="clear"/>
+            <w:tcMar>
+              <w:top w:w="0.0" w:type="dxa"/>
+              <w:left w:w="100.0" w:type="dxa"/>
+              <w:bottom w:w="0.0" w:type="dxa"/>
+              <w:right w:w="100.0" w:type="dxa"/>
+            </w:tcMar>
+            <w:vAlign w:val="center"/>
+          </w:tcPr>
+          <w:p>
+            <w:pPr>
+              <w:spacing w:before="240" w:lineRule="auto"/>
+              <w:jc w:val="center"/>
+              <w:rPr>
+                <w:b w:val="1"/>
+              </w:rPr>
+            </w:pPr>
+            <w:r>
+              <w:rPr>
+                <w:b w:val="1"/>
+                <w:rtl w:val="0"/>
+              </w:rPr>
+              <w:t xml:space="preserve">Huấn luyện</w:t>
+            </w:r>
+          </w:p>
+        </w:tc>
+        <w:tc>
+          <w:tcPr>
+            <w:gridSpan w:val="2"/>
+            <w:tcBorders>
+              <w:top w:color="000000" w:space="0" w:sz="0" w:val="nil"/>
+              <w:left w:color="000000" w:space="0" w:sz="0" w:val="nil"/>
+              <w:bottom w:color="000000" w:space="0" w:sz="6" w:val="single"/>
+              <w:right w:color="000000" w:space="0" w:sz="6" w:val="single"/>
+            </w:tcBorders>
+            <w:shd w:fill="b4c6e7" w:val="clear"/>
+            <w:tcMar>
+              <w:top w:w="0.0" w:type="dxa"/>
+              <w:left w:w="100.0" w:type="dxa"/>
+              <w:bottom w:w="0.0" w:type="dxa"/>
+              <w:right w:w="100.0" w:type="dxa"/>
+            </w:tcMar>
+            <w:vAlign w:val="center"/>
+          </w:tcPr>
+          <w:p>
+            <w:pPr>
+              <w:spacing w:before="0" w:lineRule="auto"/>
+              <w:jc w:val="center"/>
+              <w:rPr/>
+            </w:pPr>
+            <w:r>
+              <w:rPr>
+                <w:rtl w:val="0"/>
+              </w:rPr>
+              <w:t xml:space="preserve">Sử dụng trình tối ưu hóa Adam và mất mát cross-entropy (hoặc sparse categorical cross-entropy trong mã Keras)</w:t>
+            </w:r>
+          </w:p>
+        </w:tc>
+      </w:tr>
+      <w:tr>
+        <w:trPr>
+          <w:cantSplit w:val="0"/>
+          <w:trHeight w:val="285" w:hRule="atLeast"/>
+          <w:tblHeader w:val="0"/>
+        </w:trPr>
+        <w:tc>
+          <w:tcPr>
+            <w:vMerge w:val="continue"/>
+            <w:tcBorders>
+              <w:top w:color="000000" w:space="0" w:sz="0" w:val="nil"/>
+              <w:left w:color="000000" w:space="0" w:sz="6" w:val="single"/>
+              <w:bottom w:color="000000" w:space="0" w:sz="6" w:val="single"/>
+              <w:right w:color="000000" w:space="0" w:sz="6" w:val="single"/>
+            </w:tcBorders>
+            <w:shd w:fill="auto" w:val="clear"/>
+            <w:tcMar>
+              <w:top w:w="100.0" w:type="dxa"/>
+              <w:left w:w="100.0" w:type="dxa"/>
+              <w:bottom w:w="100.0" w:type="dxa"/>
+              <w:right w:w="100.0" w:type="dxa"/>
+            </w:tcMar>
+            <w:vAlign w:val="center"/>
+          </w:tcPr>
+          <w:p>
+            <w:pPr>
+              <w:rPr/>
+            </w:pPr>
+            <w:r>
+              <w:rPr>
+                <w:rtl w:val="0"/>
+              </w:rPr>
+            </w:r>
+          </w:p>
+        </w:tc>
+        <w:tc>
+          <w:tcPr>
+            <w:tcBorders>
+              <w:top w:color="000000" w:space="0" w:sz="0" w:val="nil"/>
+              <w:left w:color="000000" w:space="0" w:sz="0" w:val="nil"/>
+              <w:bottom w:color="000000" w:space="0" w:sz="6" w:val="single"/>
+              <w:right w:color="000000" w:space="0" w:sz="6" w:val="single"/>
+            </w:tcBorders>
+            <w:shd w:fill="b4c6e7" w:val="clear"/>
+            <w:tcMar>
+              <w:top w:w="0.0" w:type="dxa"/>
+              <w:left w:w="100.0" w:type="dxa"/>
+              <w:bottom w:w="0.0" w:type="dxa"/>
+              <w:right w:w="100.0" w:type="dxa"/>
+            </w:tcMar>
+            <w:vAlign w:val="center"/>
+          </w:tcPr>
+          <w:p>
+            <w:pPr>
+              <w:spacing w:before="240" w:lineRule="auto"/>
+              <w:jc w:val="center"/>
+              <w:rPr>
+                <w:b w:val="1"/>
+              </w:rPr>
+            </w:pPr>
+            <w:r>
+              <w:rPr>
+                <w:b w:val="1"/>
+                <w:rtl w:val="0"/>
+              </w:rPr>
+              <w:t xml:space="preserve">Lưu mô hình</w:t>
+            </w:r>
+          </w:p>
+        </w:tc>
+        <w:tc>
+          <w:tcPr>
+            <w:gridSpan w:val="2"/>
+            <w:tcBorders>
+              <w:top w:color="000000" w:space="0" w:sz="0" w:val="nil"/>
+              <w:left w:color="000000" w:space="0" w:sz="0" w:val="nil"/>
+              <w:bottom w:color="000000" w:space="0" w:sz="6" w:val="single"/>
+              <w:right w:color="000000" w:space="0" w:sz="6" w:val="single"/>
+            </w:tcBorders>
+            <w:shd w:fill="b4c6e7" w:val="clear"/>
+            <w:tcMar>
+              <w:top w:w="0.0" w:type="dxa"/>
+              <w:left w:w="100.0" w:type="dxa"/>
+              <w:bottom w:w="0.0" w:type="dxa"/>
+              <w:right w:w="100.0" w:type="dxa"/>
+            </w:tcMar>
+            <w:vAlign w:val="center"/>
+          </w:tcPr>
+          <w:p>
+            <w:pPr>
+              <w:spacing w:before="0" w:lineRule="auto"/>
+              <w:jc w:val="center"/>
+              <w:rPr/>
+            </w:pPr>
+            <w:r>
+              <w:rPr>
+                <w:rtl w:val="0"/>
+              </w:rPr>
+              <w:t xml:space="preserve">Lưu mô hình đã được huấn luyện vào đĩa</w:t>
+            </w:r>
+          </w:p>
+        </w:tc>
+      </w:tr>
+      <w:tr>
+        <w:trPr>
+          <w:cantSplit w:val="0"/>
+          <w:trHeight w:val="555" w:hRule="atLeast"/>
+          <w:tblHeader w:val="0"/>
+        </w:trPr>
+        <w:tc>
+          <w:tcPr>
+            <w:vMerge w:val="restart"/>
+            <w:tcBorders>
+              <w:top w:color="000000" w:space="0" w:sz="0" w:val="nil"/>
+              <w:left w:color="000000" w:space="0" w:sz="6" w:val="single"/>
+              <w:bottom w:color="000000" w:space="0" w:sz="6" w:val="single"/>
+              <w:right w:color="000000" w:space="0" w:sz="6" w:val="single"/>
+            </w:tcBorders>
+            <w:shd w:fill="c5e0b3" w:val="clear"/>
+            <w:tcMar>
+              <w:top w:w="0.0" w:type="dxa"/>
+              <w:left w:w="100.0" w:type="dxa"/>
+              <w:bottom w:w="0.0" w:type="dxa"/>
+              <w:right w:w="100.0" w:type="dxa"/>
+            </w:tcMar>
+            <w:vAlign w:val="center"/>
+          </w:tcPr>
+          <w:p>
+            <w:pPr>
+              <w:spacing w:before="240" w:lineRule="auto"/>
+              <w:jc w:val="center"/>
+              <w:rPr>
+                <w:b w:val="1"/>
+              </w:rPr>
+            </w:pPr>
+            <w:r>
+              <w:rPr>
+                <w:b w:val="1"/>
+                <w:rtl w:val="0"/>
+              </w:rPr>
+              <w:t xml:space="preserve">Khác</w:t>
+            </w:r>
+          </w:p>
+        </w:tc>
+        <w:tc>
+          <w:tcPr>
+            <w:tcBorders>
+              <w:top w:color="000000" w:space="0" w:sz="0" w:val="nil"/>
+              <w:left w:color="000000" w:space="0" w:sz="0" w:val="nil"/>
+              <w:bottom w:color="000000" w:space="0" w:sz="6" w:val="single"/>
+              <w:right w:color="000000" w:space="0" w:sz="6" w:val="single"/>
+            </w:tcBorders>
+            <w:shd w:fill="c5e0b3" w:val="clear"/>
+            <w:tcMar>
+              <w:top w:w="0.0" w:type="dxa"/>
+              <w:left w:w="100.0" w:type="dxa"/>
+              <w:bottom w:w="0.0" w:type="dxa"/>
+              <w:right w:w="100.0" w:type="dxa"/>
+            </w:tcMar>
+            <w:vAlign w:val="center"/>
+          </w:tcPr>
+          <w:p>
+            <w:pPr>
+              <w:spacing w:before="240" w:lineRule="auto"/>
+              <w:jc w:val="center"/>
+              <w:rPr>
+                <w:b w:val="1"/>
+              </w:rPr>
+            </w:pPr>
+            <w:r>
+              <w:rPr>
+                <w:b w:val="1"/>
+                <w:rtl w:val="0"/>
+              </w:rPr>
+              <w:t xml:space="preserve">Thư viện</w:t>
+            </w:r>
+          </w:p>
+        </w:tc>
+        <w:tc>
+          <w:tcPr>
+            <w:tcBorders>
+              <w:top w:color="000000" w:space="0" w:sz="0" w:val="nil"/>
+              <w:left w:color="000000" w:space="0" w:sz="0" w:val="nil"/>
+              <w:bottom w:color="000000" w:space="0" w:sz="6" w:val="single"/>
+              <w:right w:color="000000" w:space="0" w:sz="6" w:val="single"/>
+            </w:tcBorders>
+            <w:shd w:fill="c5e0b3" w:val="clear"/>
+            <w:tcMar>
+              <w:top w:w="0.0" w:type="dxa"/>
+              <w:left w:w="100.0" w:type="dxa"/>
+              <w:bottom w:w="0.0" w:type="dxa"/>
+              <w:right w:w="100.0" w:type="dxa"/>
+            </w:tcMar>
+            <w:vAlign w:val="center"/>
+          </w:tcPr>
+          <w:p>
+            <w:pPr>
+              <w:spacing w:before="0" w:lineRule="auto"/>
+              <w:jc w:val="center"/>
+              <w:rPr/>
+            </w:pPr>
+            <w:r>
+              <w:rPr>
+                <w:rtl w:val="0"/>
+              </w:rPr>
+              <w:t xml:space="preserve">Tensorflow trực tiếp</w:t>
+            </w:r>
+          </w:p>
+        </w:tc>
+        <w:tc>
+          <w:tcPr>
+            <w:tcBorders>
+              <w:top w:color="000000" w:space="0" w:sz="0" w:val="nil"/>
+              <w:left w:color="000000" w:space="0" w:sz="0" w:val="nil"/>
+              <w:bottom w:color="000000" w:space="0" w:sz="6" w:val="single"/>
+              <w:right w:color="000000" w:space="0" w:sz="6" w:val="single"/>
+            </w:tcBorders>
+            <w:shd w:fill="c5e0b3" w:val="clear"/>
+            <w:tcMar>
+              <w:top w:w="0.0" w:type="dxa"/>
+              <w:left w:w="100.0" w:type="dxa"/>
+              <w:bottom w:w="0.0" w:type="dxa"/>
+              <w:right w:w="100.0" w:type="dxa"/>
+            </w:tcMar>
+            <w:vAlign w:val="center"/>
+          </w:tcPr>
+          <w:p>
+            <w:pPr>
+              <w:spacing w:before="0" w:lineRule="auto"/>
+              <w:jc w:val="center"/>
+              <w:rPr/>
+            </w:pPr>
+            <w:r>
+              <w:rPr>
+                <w:rtl w:val="0"/>
+              </w:rPr>
+              <w:t xml:space="preserve">API Keras (API cấp cao được tích hợp vào tensorflow)</w:t>
+            </w:r>
+          </w:p>
+        </w:tc>
+      </w:tr>
+      <w:tr>
+        <w:trPr>
+          <w:cantSplit w:val="0"/>
+          <w:trHeight w:val="1605" w:hRule="atLeast"/>
+          <w:tblHeader w:val="0"/>
+        </w:trPr>
+        <w:tc>
+          <w:tcPr>
+            <w:vMerge w:val="continue"/>
+            <w:tcBorders>
+              <w:top w:color="000000" w:space="0" w:sz="0" w:val="nil"/>
+              <w:left w:color="000000" w:space="0" w:sz="6" w:val="single"/>
+              <w:bottom w:color="000000" w:space="0" w:sz="6" w:val="single"/>
+              <w:right w:color="000000" w:space="0" w:sz="6" w:val="single"/>
+            </w:tcBorders>
+            <w:shd w:fill="auto" w:val="clear"/>
+            <w:tcMar>
+              <w:top w:w="100.0" w:type="dxa"/>
+              <w:left w:w="100.0" w:type="dxa"/>
+              <w:bottom w:w="100.0" w:type="dxa"/>
+              <w:right w:w="100.0" w:type="dxa"/>
+            </w:tcMar>
+            <w:vAlign w:val="center"/>
+          </w:tcPr>
+          <w:p>
+            <w:pPr>
+              <w:rPr/>
+            </w:pPr>
+            <w:r>
+              <w:rPr>
+                <w:rtl w:val="0"/>
+              </w:rPr>
+            </w:r>
+          </w:p>
+        </w:tc>
+        <w:tc>
+          <w:tcPr>
+            <w:tcBorders>
+              <w:top w:color="000000" w:space="0" w:sz="0" w:val="nil"/>
+              <w:left w:color="000000" w:space="0" w:sz="0" w:val="nil"/>
+              <w:bottom w:color="000000" w:space="0" w:sz="6" w:val="single"/>
+              <w:right w:color="000000" w:space="0" w:sz="6" w:val="single"/>
+            </w:tcBorders>
+            <w:shd w:fill="c5e0b3" w:val="clear"/>
+            <w:tcMar>
+              <w:top w:w="0.0" w:type="dxa"/>
+              <w:left w:w="100.0" w:type="dxa"/>
+              <w:bottom w:w="0.0" w:type="dxa"/>
+              <w:right w:w="100.0" w:type="dxa"/>
+            </w:tcMar>
+            <w:vAlign w:val="center"/>
+          </w:tcPr>
+          <w:p>
+            <w:pPr>
+              <w:spacing w:before="240" w:lineRule="auto"/>
+              <w:jc w:val="center"/>
+              <w:rPr>
+                <w:b w:val="1"/>
+              </w:rPr>
+            </w:pPr>
+            <w:r>
+              <w:rPr>
+                <w:b w:val="1"/>
+                <w:rtl w:val="0"/>
+              </w:rPr>
+              <w:t xml:space="preserve">Cấu trúc mã</w:t>
+            </w:r>
+          </w:p>
+        </w:tc>
+        <w:tc>
+          <w:tcPr>
+            <w:tcBorders>
+              <w:top w:color="000000" w:space="0" w:sz="0" w:val="nil"/>
+              <w:left w:color="000000" w:space="0" w:sz="0" w:val="nil"/>
+              <w:bottom w:color="000000" w:space="0" w:sz="6" w:val="single"/>
+              <w:right w:color="000000" w:space="0" w:sz="6" w:val="single"/>
+            </w:tcBorders>
+            <w:shd w:fill="c5e0b3" w:val="clear"/>
+            <w:tcMar>
+              <w:top w:w="0.0" w:type="dxa"/>
+              <w:left w:w="100.0" w:type="dxa"/>
+              <w:bottom w:w="0.0" w:type="dxa"/>
+              <w:right w:w="100.0" w:type="dxa"/>
+            </w:tcMar>
+            <w:vAlign w:val="center"/>
+          </w:tcPr>
+          <w:p>
+            <w:pPr>
+              <w:spacing w:before="0" w:lineRule="auto"/>
+              <w:jc w:val="center"/>
+              <w:rPr/>
+            </w:pPr>
+            <w:r>
+              <w:rPr>
+                <w:rtl w:val="0"/>
+              </w:rPr>
+              <w:t xml:space="preserve">Định nghĩa biến, phép toán và phiên chi tiết hơn.</w:t>
+            </w:r>
+          </w:p>
+          <w:p>
+            <w:pPr>
+              <w:spacing w:before="0" w:lineRule="auto"/>
+              <w:jc w:val="center"/>
+              <w:rPr/>
+            </w:pPr>
+            <w:r>
+              <w:rPr>
+                <w:rtl w:val="0"/>
+              </w:rPr>
+              <w:t xml:space="preserve">Sử dụng các cấu trúc Tensorflow cấp thấp hơn để định nghĩa và chạy mô hình</w:t>
+            </w:r>
+          </w:p>
+        </w:tc>
+        <w:tc>
+          <w:tcPr>
+            <w:tcBorders>
+              <w:top w:color="000000" w:space="0" w:sz="0" w:val="nil"/>
+              <w:left w:color="000000" w:space="0" w:sz="0" w:val="nil"/>
+              <w:bottom w:color="000000" w:space="0" w:sz="6" w:val="single"/>
+              <w:right w:color="000000" w:space="0" w:sz="6" w:val="single"/>
+            </w:tcBorders>
+            <w:shd w:fill="c5e0b3" w:val="clear"/>
+            <w:tcMar>
+              <w:top w:w="0.0" w:type="dxa"/>
+              <w:left w:w="100.0" w:type="dxa"/>
+              <w:bottom w:w="0.0" w:type="dxa"/>
+              <w:right w:w="100.0" w:type="dxa"/>
+            </w:tcMar>
+            <w:vAlign w:val="center"/>
+          </w:tcPr>
+          <w:p>
+            <w:pPr>
+              <w:spacing w:before="0" w:lineRule="auto"/>
+              <w:jc w:val="center"/>
+              <w:rPr/>
+            </w:pPr>
+            <w:r>
+              <w:rPr>
+                <w:rtl w:val="0"/>
+              </w:rPr>
+              <w:t xml:space="preserve">Sử dụng API Sequential của Keras, giảm bớt chi tiết và tạo ra mã nguồn ngắn gọn và dễ đọc hơn.</w:t>
+            </w:r>
+          </w:p>
+        </w:tc>
+      </w:tr>
+      <w:tr>
+        <w:trPr>
+          <w:cantSplit w:val="0"/>
+          <w:trHeight w:val="1095" w:hRule="atLeast"/>
+          <w:tblHeader w:val="0"/>
+        </w:trPr>
+        <w:tc>
+          <w:tcPr>
+            <w:vMerge w:val="continue"/>
+            <w:tcBorders>
+              <w:top w:color="000000" w:space="0" w:sz="0" w:val="nil"/>
+              <w:left w:color="000000" w:space="0" w:sz="6" w:val="single"/>
+              <w:bottom w:color="000000" w:space="0" w:sz="6" w:val="single"/>
+              <w:right w:color="000000" w:space="0" w:sz="6" w:val="single"/>
+            </w:tcBorders>
+            <w:shd w:fill="auto" w:val="clear"/>
+            <w:tcMar>
+              <w:top w:w="100.0" w:type="dxa"/>
+              <w:left w:w="100.0" w:type="dxa"/>
+              <w:bottom w:w="100.0" w:type="dxa"/>
+              <w:right w:w="100.0" w:type="dxa"/>
+            </w:tcMar>
+            <w:vAlign w:val="center"/>
+          </w:tcPr>
+          <w:p>
+            <w:pPr>
+              <w:rPr/>
+            </w:pPr>
+            <w:r>
+              <w:rPr>
+                <w:rtl w:val="0"/>
+              </w:rPr>
+            </w:r>
+          </w:p>
+        </w:tc>
+        <w:tc>
+          <w:tcPr>
+            <w:tcBorders>
+              <w:top w:color="000000" w:space="0" w:sz="0" w:val="nil"/>
+              <w:left w:color="000000" w:space="0" w:sz="0" w:val="nil"/>
+              <w:bottom w:color="000000" w:space="0" w:sz="6" w:val="single"/>
+              <w:right w:color="000000" w:space="0" w:sz="6" w:val="single"/>
+            </w:tcBorders>
+            <w:shd w:fill="c5e0b3" w:val="clear"/>
+            <w:tcMar>
+              <w:top w:w="0.0" w:type="dxa"/>
+              <w:left w:w="100.0" w:type="dxa"/>
+              <w:bottom w:w="0.0" w:type="dxa"/>
+              <w:right w:w="100.0" w:type="dxa"/>
+            </w:tcMar>
+            <w:vAlign w:val="center"/>
+          </w:tcPr>
+          <w:p>
+            <w:pPr>
+              <w:spacing w:before="240" w:lineRule="auto"/>
+              <w:jc w:val="center"/>
+              <w:rPr>
+                <w:b w:val="1"/>
+              </w:rPr>
+            </w:pPr>
+            <w:r>
+              <w:rPr>
+                <w:b w:val="1"/>
+                <w:rtl w:val="0"/>
+              </w:rPr>
+              <w:t xml:space="preserve">Batch Normalization</w:t>
+            </w:r>
+          </w:p>
+        </w:tc>
+        <w:tc>
+          <w:tcPr>
+            <w:tcBorders>
+              <w:top w:color="000000" w:space="0" w:sz="0" w:val="nil"/>
+              <w:left w:color="000000" w:space="0" w:sz="0" w:val="nil"/>
+              <w:bottom w:color="000000" w:space="0" w:sz="6" w:val="single"/>
+              <w:right w:color="000000" w:space="0" w:sz="6" w:val="single"/>
+            </w:tcBorders>
+            <w:shd w:fill="c5e0b3" w:val="clear"/>
+            <w:tcMar>
+              <w:top w:w="0.0" w:type="dxa"/>
+              <w:left w:w="100.0" w:type="dxa"/>
+              <w:bottom w:w="0.0" w:type="dxa"/>
+              <w:right w:w="100.0" w:type="dxa"/>
+            </w:tcMar>
+            <w:vAlign w:val="center"/>
+          </w:tcPr>
+          <w:p>
+            <w:pPr>
+              <w:spacing w:before="0" w:lineRule="auto"/>
+              <w:jc w:val="center"/>
+              <w:rPr/>
+            </w:pPr>
+            <w:r>
+              <w:rPr>
+                <w:rtl w:val="0"/>
+              </w:rPr>
+              <w:t xml:space="preserve">Không bao gồm chuẩn hóa theo batch</w:t>
+            </w:r>
+          </w:p>
+        </w:tc>
+        <w:tc>
+          <w:tcPr>
+            <w:tcBorders>
+              <w:top w:color="000000" w:space="0" w:sz="0" w:val="nil"/>
+              <w:left w:color="000000" w:space="0" w:sz="0" w:val="nil"/>
+              <w:bottom w:color="000000" w:space="0" w:sz="6" w:val="single"/>
+              <w:right w:color="000000" w:space="0" w:sz="6" w:val="single"/>
+            </w:tcBorders>
+            <w:shd w:fill="c5e0b3" w:val="clear"/>
+            <w:tcMar>
+              <w:top w:w="0.0" w:type="dxa"/>
+              <w:left w:w="100.0" w:type="dxa"/>
+              <w:bottom w:w="0.0" w:type="dxa"/>
+              <w:right w:w="100.0" w:type="dxa"/>
+            </w:tcMar>
+            <w:vAlign w:val="center"/>
+          </w:tcPr>
+          <w:p>
+            <w:pPr>
+              <w:spacing w:before="0" w:lineRule="auto"/>
+              <w:jc w:val="center"/>
+              <w:rPr>
+                <w:b w:val="1"/>
+              </w:rPr>
+            </w:pPr>
+            <w:r>
+              <w:rPr>
+                <w:rtl w:val="0"/>
+              </w:rPr>
+              <w:t xml:space="preserve">Không bao gồm trực tiếp nhưng có thể dễ dàng thêm vào bằng cách sử dụng lớp </w:t>
+            </w:r>
+            <w:r>
+              <w:rPr>
+                <w:b w:val="1"/>
+                <w:rtl w:val="0"/>
+              </w:rPr>
+              <w:t xml:space="preserve">BatchNormalization</w:t>
+            </w:r>
+          </w:p>
+        </w:tc>
+      </w:tr>
+      <w:tr>
+        <w:trPr>
+          <w:cantSplit w:val="0"/>
+          <w:trHeight w:val="555" w:hRule="atLeast"/>
+          <w:tblHeader w:val="0"/>
+        </w:trPr>
+        <w:tc>
+          <w:tcPr>
+            <w:vMerge w:val="continue"/>
+            <w:tcBorders>
+              <w:top w:color="000000" w:space="0" w:sz="0" w:val="nil"/>
+              <w:left w:color="000000" w:space="0" w:sz="6" w:val="single"/>
+              <w:bottom w:color="000000" w:space="0" w:sz="6" w:val="single"/>
+              <w:right w:color="000000" w:space="0" w:sz="6" w:val="single"/>
+            </w:tcBorders>
+            <w:shd w:fill="auto" w:val="clear"/>
+            <w:tcMar>
+              <w:top w:w="100.0" w:type="dxa"/>
+              <w:left w:w="100.0" w:type="dxa"/>
+              <w:bottom w:w="100.0" w:type="dxa"/>
+              <w:right w:w="100.0" w:type="dxa"/>
+            </w:tcMar>
+            <w:vAlign w:val="center"/>
+          </w:tcPr>
+          <w:p>
+            <w:pPr>
+              <w:rPr/>
+            </w:pPr>
+            <w:r>
+              <w:rPr>
+                <w:rtl w:val="0"/>
+              </w:rPr>
+            </w:r>
+          </w:p>
+        </w:tc>
+        <w:tc>
+          <w:tcPr>
+            <w:tcBorders>
+              <w:top w:color="000000" w:space="0" w:sz="0" w:val="nil"/>
+              <w:left w:color="000000" w:space="0" w:sz="0" w:val="nil"/>
+              <w:bottom w:color="000000" w:space="0" w:sz="6" w:val="single"/>
+              <w:right w:color="000000" w:space="0" w:sz="6" w:val="single"/>
+            </w:tcBorders>
+            <w:shd w:fill="c5e0b3" w:val="clear"/>
+            <w:tcMar>
+              <w:top w:w="0.0" w:type="dxa"/>
+              <w:left w:w="100.0" w:type="dxa"/>
+              <w:bottom w:w="0.0" w:type="dxa"/>
+              <w:right w:w="100.0" w:type="dxa"/>
+            </w:tcMar>
+            <w:vAlign w:val="center"/>
+          </w:tcPr>
+          <w:p>
+            <w:pPr>
+              <w:spacing w:before="240" w:lineRule="auto"/>
+              <w:jc w:val="center"/>
+              <w:rPr>
+                <w:b w:val="1"/>
+              </w:rPr>
+            </w:pPr>
+            <w:r>
+              <w:rPr>
+                <w:b w:val="1"/>
+                <w:rtl w:val="0"/>
+              </w:rPr>
+              <w:t xml:space="preserve">Dropout</w:t>
+            </w:r>
+          </w:p>
+        </w:tc>
+        <w:tc>
+          <w:tcPr>
+            <w:tcBorders>
+              <w:top w:color="000000" w:space="0" w:sz="0" w:val="nil"/>
+              <w:left w:color="000000" w:space="0" w:sz="0" w:val="nil"/>
+              <w:bottom w:color="000000" w:space="0" w:sz="6" w:val="single"/>
+              <w:right w:color="000000" w:space="0" w:sz="6" w:val="single"/>
+            </w:tcBorders>
+            <w:shd w:fill="c5e0b3" w:val="clear"/>
+            <w:tcMar>
+              <w:top w:w="0.0" w:type="dxa"/>
+              <w:left w:w="100.0" w:type="dxa"/>
+              <w:bottom w:w="0.0" w:type="dxa"/>
+              <w:right w:w="100.0" w:type="dxa"/>
+            </w:tcMar>
+            <w:vAlign w:val="center"/>
+          </w:tcPr>
+          <w:p>
+            <w:pPr>
+              <w:spacing w:before="0" w:lineRule="auto"/>
+              <w:jc w:val="center"/>
+              <w:rPr/>
+            </w:pPr>
+            <w:r>
+              <w:rPr>
+                <w:rtl w:val="0"/>
+              </w:rPr>
+              <w:t xml:space="preserve">Bao gồm dropout trong lớp fully connected</w:t>
+            </w:r>
+          </w:p>
+        </w:tc>
+        <w:tc>
+          <w:tcPr>
+            <w:tcBorders>
+              <w:top w:color="000000" w:space="0" w:sz="0" w:val="nil"/>
+              <w:left w:color="000000" w:space="0" w:sz="0" w:val="nil"/>
+              <w:bottom w:color="000000" w:space="0" w:sz="6" w:val="single"/>
+              <w:right w:color="000000" w:space="0" w:sz="6" w:val="single"/>
+            </w:tcBorders>
+            <w:shd w:fill="c5e0b3" w:val="clear"/>
+            <w:tcMar>
+              <w:top w:w="0.0" w:type="dxa"/>
+              <w:left w:w="100.0" w:type="dxa"/>
+              <w:bottom w:w="0.0" w:type="dxa"/>
+              <w:right w:w="100.0" w:type="dxa"/>
+            </w:tcMar>
+            <w:vAlign w:val="center"/>
+          </w:tcPr>
+          <w:p>
+            <w:pPr>
+              <w:spacing w:before="0" w:lineRule="auto"/>
+              <w:jc w:val="center"/>
+              <w:rPr/>
+            </w:pPr>
+            <w:r>
+              <w:rPr>
+                <w:rtl w:val="0"/>
+              </w:rPr>
+              <w:t xml:space="preserve">Bao gồm dropout sau lớp dense đầu tiên</w:t>
+            </w:r>
+          </w:p>
+        </w:tc>
+      </w:tr>
+      <w:tr>
+        <w:trPr>
+          <w:cantSplit w:val="0"/>
+          <w:trHeight w:val="825" w:hRule="atLeast"/>
+          <w:tblHeader w:val="0"/>
+        </w:trPr>
+        <w:tc>
+          <w:tcPr>
+            <w:vMerge w:val="continue"/>
+            <w:tcBorders>
+              <w:top w:color="000000" w:space="0" w:sz="0" w:val="nil"/>
+              <w:left w:color="000000" w:space="0" w:sz="6" w:val="single"/>
+              <w:bottom w:color="000000" w:space="0" w:sz="6" w:val="single"/>
+              <w:right w:color="000000" w:space="0" w:sz="6" w:val="single"/>
+            </w:tcBorders>
+            <w:shd w:fill="auto" w:val="clear"/>
+            <w:tcMar>
+              <w:top w:w="100.0" w:type="dxa"/>
+              <w:left w:w="100.0" w:type="dxa"/>
+              <w:bottom w:w="100.0" w:type="dxa"/>
+              <w:right w:w="100.0" w:type="dxa"/>
+            </w:tcMar>
+            <w:vAlign w:val="center"/>
+          </w:tcPr>
+          <w:p>
+            <w:pPr>
+              <w:rPr/>
+            </w:pPr>
+            <w:r>
+              <w:rPr>
+                <w:rtl w:val="0"/>
+              </w:rPr>
+            </w:r>
+          </w:p>
+        </w:tc>
+        <w:tc>
+          <w:tcPr>
+            <w:tcBorders>
+              <w:top w:color="000000" w:space="0" w:sz="0" w:val="nil"/>
+              <w:left w:color="000000" w:space="0" w:sz="0" w:val="nil"/>
+              <w:bottom w:color="000000" w:space="0" w:sz="6" w:val="single"/>
+              <w:right w:color="000000" w:space="0" w:sz="6" w:val="single"/>
+            </w:tcBorders>
+            <w:shd w:fill="c5e0b3" w:val="clear"/>
+            <w:tcMar>
+              <w:top w:w="0.0" w:type="dxa"/>
+              <w:left w:w="100.0" w:type="dxa"/>
+              <w:bottom w:w="0.0" w:type="dxa"/>
+              <w:right w:w="100.0" w:type="dxa"/>
+            </w:tcMar>
+            <w:vAlign w:val="center"/>
+          </w:tcPr>
+          <w:p>
+            <w:pPr>
+              <w:spacing w:before="240" w:lineRule="auto"/>
+              <w:jc w:val="center"/>
+              <w:rPr>
+                <w:b w:val="1"/>
+              </w:rPr>
+            </w:pPr>
+            <w:r>
+              <w:rPr>
+                <w:b w:val="1"/>
+                <w:rtl w:val="0"/>
+              </w:rPr>
+              <w:t xml:space="preserve">Hàm kích hoạt</w:t>
+            </w:r>
+          </w:p>
+        </w:tc>
+        <w:tc>
+          <w:tcPr>
+            <w:tcBorders>
+              <w:top w:color="000000" w:space="0" w:sz="0" w:val="nil"/>
+              <w:left w:color="000000" w:space="0" w:sz="0" w:val="nil"/>
+              <w:bottom w:color="000000" w:space="0" w:sz="6" w:val="single"/>
+              <w:right w:color="000000" w:space="0" w:sz="6" w:val="single"/>
+            </w:tcBorders>
+            <w:shd w:fill="c5e0b3" w:val="clear"/>
+            <w:tcMar>
+              <w:top w:w="0.0" w:type="dxa"/>
+              <w:left w:w="100.0" w:type="dxa"/>
+              <w:bottom w:w="0.0" w:type="dxa"/>
+              <w:right w:w="100.0" w:type="dxa"/>
+            </w:tcMar>
+            <w:vAlign w:val="center"/>
+          </w:tcPr>
+          <w:p>
+            <w:pPr>
+              <w:spacing w:before="0" w:lineRule="auto"/>
+              <w:jc w:val="center"/>
+              <w:rPr/>
+            </w:pPr>
+            <w:r>
+              <w:rPr>
+                <w:rtl w:val="0"/>
+              </w:rPr>
+              <w:t xml:space="preserve">Sử dụng hàm kích hoạt ReLU cho các lớp ẩn</w:t>
+            </w:r>
+          </w:p>
+        </w:tc>
+        <w:tc>
+          <w:tcPr>
+            <w:tcBorders>
+              <w:top w:color="000000" w:space="0" w:sz="0" w:val="nil"/>
+              <w:left w:color="000000" w:space="0" w:sz="0" w:val="nil"/>
+              <w:bottom w:color="000000" w:space="0" w:sz="6" w:val="single"/>
+              <w:right w:color="000000" w:space="0" w:sz="6" w:val="single"/>
+            </w:tcBorders>
+            <w:shd w:fill="c5e0b3" w:val="clear"/>
+            <w:tcMar>
+              <w:top w:w="0.0" w:type="dxa"/>
+              <w:left w:w="100.0" w:type="dxa"/>
+              <w:bottom w:w="0.0" w:type="dxa"/>
+              <w:right w:w="100.0" w:type="dxa"/>
+            </w:tcMar>
+            <w:vAlign w:val="center"/>
+          </w:tcPr>
+          <w:p>
+            <w:pPr>
+              <w:spacing w:before="0" w:lineRule="auto"/>
+              <w:jc w:val="center"/>
+              <w:rPr/>
+            </w:pPr>
+            <w:r>
+              <w:rPr>
+                <w:rtl w:val="0"/>
+              </w:rPr>
+              <w:t xml:space="preserve">Sử dụng ReLU cho các lớp dense và softax cho lớp đầu ra</w:t>
+            </w:r>
+          </w:p>
+        </w:tc>
+      </w:tr>
+      <w:tr>
+        <w:trPr>
+          <w:cantSplit w:val="0"/>
+          <w:trHeight w:val="825" w:hRule="atLeast"/>
+          <w:tblHeader w:val="0"/>
+        </w:trPr>
+        <w:tc>
+          <w:tcPr>
+            <w:vMerge w:val="continue"/>
+            <w:tcBorders>
+              <w:top w:color="000000" w:space="0" w:sz="0" w:val="nil"/>
+              <w:left w:color="000000" w:space="0" w:sz="6" w:val="single"/>
+              <w:bottom w:color="000000" w:space="0" w:sz="6" w:val="single"/>
+              <w:right w:color="000000" w:space="0" w:sz="6" w:val="single"/>
+            </w:tcBorders>
+            <w:shd w:fill="auto" w:val="clear"/>
+            <w:tcMar>
+              <w:top w:w="100.0" w:type="dxa"/>
+              <w:left w:w="100.0" w:type="dxa"/>
+              <w:bottom w:w="100.0" w:type="dxa"/>
+              <w:right w:w="100.0" w:type="dxa"/>
+            </w:tcMar>
+            <w:vAlign w:val="center"/>
+          </w:tcPr>
+          <w:p>
+            <w:pPr>
+              <w:rPr/>
+            </w:pPr>
+            <w:r>
+              <w:rPr>
+                <w:rtl w:val="0"/>
+              </w:rPr>
+            </w:r>
+          </w:p>
+        </w:tc>
+        <w:tc>
+          <w:tcPr>
+            <w:tcBorders>
+              <w:top w:color="000000" w:space="0" w:sz="0" w:val="nil"/>
+              <w:left w:color="000000" w:space="0" w:sz="0" w:val="nil"/>
+              <w:bottom w:color="000000" w:space="0" w:sz="6" w:val="single"/>
+              <w:right w:color="000000" w:space="0" w:sz="6" w:val="single"/>
+            </w:tcBorders>
+            <w:shd w:fill="c5e0b3" w:val="clear"/>
+            <w:tcMar>
+              <w:top w:w="0.0" w:type="dxa"/>
+              <w:left w:w="100.0" w:type="dxa"/>
+              <w:bottom w:w="0.0" w:type="dxa"/>
+              <w:right w:w="100.0" w:type="dxa"/>
+            </w:tcMar>
+            <w:vAlign w:val="center"/>
+          </w:tcPr>
+          <w:p>
+            <w:pPr>
+              <w:spacing w:before="240" w:lineRule="auto"/>
+              <w:jc w:val="center"/>
+              <w:rPr>
+                <w:b w:val="1"/>
+              </w:rPr>
+            </w:pPr>
+            <w:r>
+              <w:rPr>
+                <w:b w:val="1"/>
+                <w:rtl w:val="0"/>
+              </w:rPr>
+              <w:t xml:space="preserve">Lưu mô hình</w:t>
+            </w:r>
+          </w:p>
+        </w:tc>
+        <w:tc>
+          <w:tcPr>
+            <w:tcBorders>
+              <w:top w:color="000000" w:space="0" w:sz="0" w:val="nil"/>
+              <w:left w:color="000000" w:space="0" w:sz="0" w:val="nil"/>
+              <w:bottom w:color="000000" w:space="0" w:sz="6" w:val="single"/>
+              <w:right w:color="000000" w:space="0" w:sz="6" w:val="single"/>
+            </w:tcBorders>
+            <w:shd w:fill="c5e0b3" w:val="clear"/>
+            <w:tcMar>
+              <w:top w:w="0.0" w:type="dxa"/>
+              <w:left w:w="100.0" w:type="dxa"/>
+              <w:bottom w:w="0.0" w:type="dxa"/>
+              <w:right w:w="100.0" w:type="dxa"/>
+            </w:tcMar>
+            <w:vAlign w:val="center"/>
+          </w:tcPr>
+          <w:p>
+            <w:pPr>
+              <w:spacing w:before="0" w:lineRule="auto"/>
+              <w:jc w:val="center"/>
+              <w:rPr/>
+            </w:pPr>
+            <w:r>
+              <w:rPr>
+                <w:rtl w:val="0"/>
+              </w:rPr>
+              <w:t xml:space="preserve">Lưu bằng 2 tệp riêng việt: “model.json” cho kiến trúc và “model.h5” cho trọng số</w:t>
+            </w:r>
+          </w:p>
+        </w:tc>
+        <w:tc>
+          <w:tcPr>
+            <w:tcBorders>
+              <w:top w:color="000000" w:space="0" w:sz="0" w:val="nil"/>
+              <w:left w:color="000000" w:space="0" w:sz="0" w:val="nil"/>
+              <w:bottom w:color="000000" w:space="0" w:sz="6" w:val="single"/>
+              <w:right w:color="000000" w:space="0" w:sz="6" w:val="single"/>
+            </w:tcBorders>
+            <w:shd w:fill="c5e0b3" w:val="clear"/>
+            <w:tcMar>
+              <w:top w:w="0.0" w:type="dxa"/>
+              <w:left w:w="100.0" w:type="dxa"/>
+              <w:bottom w:w="0.0" w:type="dxa"/>
+              <w:right w:w="100.0" w:type="dxa"/>
+            </w:tcMar>
+            <w:vAlign w:val="center"/>
+          </w:tcPr>
+          <w:p>
+            <w:pPr>
+              <w:spacing w:before="0" w:lineRule="auto"/>
+              <w:jc w:val="center"/>
+              <w:rPr/>
+            </w:pPr>
+            <w:r>
+              <w:rPr>
+                <w:rtl w:val="0"/>
+              </w:rPr>
+              <w:t xml:space="preserve">Kết hợp kiến trúc và trọng số cho 1 tệp duy nhất “model.h5”</w:t>
+            </w:r>
+          </w:p>
+        </w:tc>
+      </w:tr>
+    </w:tbl>
+    <w:p>
+      <w:pPr>
+        <w:spacing w:after="240" w:before="240" w:lineRule="auto"/>
+        <w:ind w:left="0" w:firstLine="0"/>
+        <w:jc w:val="both"/>
+        <w:rPr/>
+      </w:pPr>
+      <w:r>
+        <w:rPr>
+          <w:rtl w:val="0"/>
+        </w:rPr>
+        <w:t xml:space="preserve">⇒ Tóm lại, cả hai đoạn mã đều đạt được mục tiêu phân loại chữ số MNIST bằng CNN, nhưng đoạn mã thứ hai sử dụng Keras cung cấp biểu diễn của mô hình ngắn gọn và cao cấp hơn, làm cho mã nguồn dễ hiểu và dễ duy trì hơn.</w:t>
+      </w:r>
+    </w:p>
+    <w:p>
+      <w:pPr>
+        <w:pStyle w:val="Heading2"/>
+        <w:spacing w:after="240" w:before="240" w:lineRule="auto"/>
+        <w:rPr/>
+      </w:pPr>
+      <w:bookmarkStart w:colFirst="0" w:colLast="0" w:name="_i57h41dae1b" w:id="6"/>
+      <w:bookmarkEnd w:id="6"/>
+      <w:r>
+        <w:rPr>
+          <w:rtl w:val="0"/>
+        </w:rPr>
+        <w:t xml:space="preserve"> 10.2.2. So sánh Cấu trúc tầng mạng</w:t>
+      </w:r>
+    </w:p>
+    <w:p>
+      <w:pPr>
+        <w:spacing w:after="240" w:before="240" w:lineRule="auto"/>
+        <w:rPr/>
+      </w:pPr>
+      <w:r>
+        <w:rPr>
+          <w:rtl w:val="0"/>
+        </w:rPr>
+        <w:t xml:space="preserve">Tính đến cấu trúc mạng, đây là những khác biệt chính giữa hai mô hình:</w:t>
+      </w:r>
+    </w:p>
+    <w:tbl>
+      <w:tblPr>
+        <w:tblStyle w:val="Table4"/>
+        <w:tblW w:w="8805.0" w:type="dxa"/>
+        <w:jc w:val="left"/>
+        <w:tblBorders>
+          <w:top w:color="000000" w:space="0" w:sz="0" w:val="nil"/>
+          <w:left w:color="000000" w:space="0" w:sz="0" w:val="nil"/>
+          <w:bottom w:color="000000" w:space="0" w:sz="0" w:val="nil"/>
+          <w:right w:color="000000" w:space="0" w:sz="0" w:val="nil"/>
+          <w:insideH w:color="000000" w:space="0" w:sz="0" w:val="nil"/>
+          <w:insideV w:color="000000" w:space="0" w:sz="0" w:val="nil"/>
+        </w:tblBorders>
+        <w:tblLayout w:type="fixed"/>
+        <w:tblLook w:val="0600"/>
+      </w:tblPr>
+      <w:tblGrid>
+        <w:gridCol w:w="2985"/>
+        <w:gridCol w:w="2940"/>
+        <w:gridCol w:w="2880"/>
+        <w:tblGridChange w:id="0">
+          <w:tblGrid>
+            <w:gridCol w:w="2985"/>
+            <w:gridCol w:w="2940"/>
+            <w:gridCol w:w="2880"/>
+          </w:tblGrid>
+        </w:tblGridChange>
+      </w:tblGrid>
+      <w:tr>
+        <w:trPr>
+          <w:cantSplit w:val="0"/>
+          <w:trHeight w:val="285" w:hRule="atLeast"/>
+          <w:tblHeader w:val="0"/>
+        </w:trPr>
+        <w:tc>
+          <w:tcPr>
+            <w:tcBorders>
+              <w:top w:color="000000" w:space="0" w:sz="6" w:val="single"/>
+              <w:left w:color="000000" w:space="0" w:sz="6" w:val="single"/>
+              <w:bottom w:color="000000" w:space="0" w:sz="6" w:val="single"/>
+              <w:right w:color="000000" w:space="0" w:sz="6" w:val="single"/>
+            </w:tcBorders>
+            <w:shd w:fill="auto" w:val="clear"/>
+            <w:tcMar>
+              <w:top w:w="0.0" w:type="dxa"/>
+              <w:left w:w="100.0" w:type="dxa"/>
+              <w:bottom w:w="0.0" w:type="dxa"/>
+              <w:right w:w="100.0" w:type="dxa"/>
+            </w:tcMar>
+            <w:vAlign w:val="top"/>
+          </w:tcPr>
+          <w:p>
+            <w:pPr>
+              <w:spacing w:before="240" w:lineRule="auto"/>
+              <w:jc w:val="center"/>
+              <w:rPr>
+                <w:b w:val="1"/>
+              </w:rPr>
+            </w:pPr>
+            <w:r>
+              <w:rPr>
+                <w:b w:val="1"/>
+                <w:rtl w:val="0"/>
+              </w:rPr>
+              <w:t xml:space="preserve">Đặc điểm</w:t>
+            </w:r>
+          </w:p>
+        </w:tc>
+        <w:tc>
+          <w:tcPr>
+            <w:tcBorders>
+              <w:top w:color="000000" w:space="0" w:sz="6" w:val="single"/>
+              <w:left w:color="000000" w:space="0" w:sz="0" w:val="nil"/>
+              <w:bottom w:color="000000" w:space="0" w:sz="6" w:val="single"/>
+              <w:right w:color="000000" w:space="0" w:sz="6" w:val="single"/>
+            </w:tcBorders>
+            <w:shd w:fill="auto" w:val="clear"/>
+            <w:tcMar>
+              <w:top w:w="0.0" w:type="dxa"/>
+              <w:left w:w="100.0" w:type="dxa"/>
+              <w:bottom w:w="0.0" w:type="dxa"/>
+              <w:right w:w="100.0" w:type="dxa"/>
+            </w:tcMar>
+            <w:vAlign w:val="top"/>
+          </w:tcPr>
+          <w:p>
+            <w:pPr>
+              <w:spacing w:before="240" w:lineRule="auto"/>
+              <w:jc w:val="center"/>
+              <w:rPr>
+                <w:b w:val="1"/>
+              </w:rPr>
+            </w:pPr>
+            <w:r>
+              <w:rPr>
+                <w:b w:val="1"/>
+                <w:rtl w:val="0"/>
+              </w:rPr>
+              <w:t xml:space="preserve">Mô hình TensorFlow</w:t>
+            </w:r>
+          </w:p>
+        </w:tc>
+        <w:tc>
+          <w:tcPr>
+            <w:tcBorders>
+              <w:top w:color="000000" w:space="0" w:sz="6" w:val="single"/>
+              <w:left w:color="000000" w:space="0" w:sz="0" w:val="nil"/>
+              <w:bottom w:color="000000" w:space="0" w:sz="6" w:val="single"/>
+              <w:right w:color="000000" w:space="0" w:sz="6" w:val="single"/>
+            </w:tcBorders>
+            <w:shd w:fill="auto" w:val="clear"/>
+            <w:tcMar>
+              <w:top w:w="0.0" w:type="dxa"/>
+              <w:left w:w="100.0" w:type="dxa"/>
+              <w:bottom w:w="0.0" w:type="dxa"/>
+              <w:right w:w="100.0" w:type="dxa"/>
+            </w:tcMar>
+            <w:vAlign w:val="top"/>
+          </w:tcPr>
+          <w:p>
+            <w:pPr>
+              <w:spacing w:before="240" w:lineRule="auto"/>
+              <w:jc w:val="center"/>
+              <w:rPr>
+                <w:b w:val="1"/>
+              </w:rPr>
+            </w:pPr>
+            <w:r>
+              <w:rPr>
+                <w:b w:val="1"/>
+                <w:rtl w:val="0"/>
+              </w:rPr>
+              <w:t xml:space="preserve">Mô hình Keras</w:t>
+            </w:r>
+          </w:p>
+        </w:tc>
+      </w:tr>
+      <w:tr>
+        <w:trPr>
+          <w:cantSplit w:val="0"/>
+          <w:trHeight w:val="825" w:hRule="atLeast"/>
+          <w:tblHeader w:val="0"/>
+        </w:trPr>
+        <w:tc>
+          <w:tcPr>
+            <w:tcBorders>
+              <w:top w:color="000000" w:space="0" w:sz="0" w:val="nil"/>
+              <w:left w:color="000000" w:space="0" w:sz="6" w:val="single"/>
+              <w:bottom w:color="000000" w:space="0" w:sz="6" w:val="single"/>
+              <w:right w:color="000000" w:space="0" w:sz="6" w:val="single"/>
+            </w:tcBorders>
+            <w:shd w:fill="auto" w:val="clear"/>
+            <w:tcMar>
+              <w:top w:w="0.0" w:type="dxa"/>
+              <w:left w:w="100.0" w:type="dxa"/>
+              <w:bottom w:w="0.0" w:type="dxa"/>
+              <w:right w:w="100.0" w:type="dxa"/>
+            </w:tcMar>
+            <w:vAlign w:val="top"/>
+          </w:tcPr>
+          <w:p>
+            <w:pPr>
+              <w:spacing w:before="240" w:lineRule="auto"/>
+              <w:rPr/>
+            </w:pPr>
+            <w:r>
+              <w:rPr>
+                <w:rtl w:val="0"/>
+              </w:rPr>
+              <w:t xml:space="preserve">Lớp Convolutional thứ nhất</w:t>
+            </w:r>
+          </w:p>
+        </w:tc>
+        <w:tc>
+          <w:tcPr>
+            <w:tcBorders>
+              <w:top w:color="000000" w:space="0" w:sz="0" w:val="nil"/>
+              <w:left w:color="000000" w:space="0" w:sz="0" w:val="nil"/>
+              <w:bottom w:color="000000" w:space="0" w:sz="6" w:val="single"/>
+              <w:right w:color="000000" w:space="0" w:sz="6" w:val="single"/>
+            </w:tcBorders>
+            <w:shd w:fill="auto" w:val="clear"/>
+            <w:tcMar>
+              <w:top w:w="0.0" w:type="dxa"/>
+              <w:left w:w="100.0" w:type="dxa"/>
+              <w:bottom w:w="0.0" w:type="dxa"/>
+              <w:right w:w="100.0" w:type="dxa"/>
+            </w:tcMar>
+            <w:vAlign w:val="top"/>
+          </w:tcPr>
+          <w:p>
+            <w:pPr>
+              <w:spacing w:before="240" w:lineRule="auto"/>
+              <w:rPr/>
+            </w:pPr>
+            <w:r>
+              <w:rPr>
+                <w:rtl w:val="0"/>
+              </w:rPr>
+              <w:t xml:space="preserve">Kernel size(3, 3), 32 filters, ReLU, Max-pooling(2, 2)</w:t>
+            </w:r>
+          </w:p>
+        </w:tc>
+        <w:tc>
+          <w:tcPr>
+            <w:tcBorders>
+              <w:top w:color="000000" w:space="0" w:sz="0" w:val="nil"/>
+              <w:left w:color="000000" w:space="0" w:sz="0" w:val="nil"/>
+              <w:bottom w:color="000000" w:space="0" w:sz="6" w:val="single"/>
+              <w:right w:color="000000" w:space="0" w:sz="6" w:val="single"/>
+            </w:tcBorders>
+            <w:shd w:fill="auto" w:val="clear"/>
+            <w:tcMar>
+              <w:top w:w="0.0" w:type="dxa"/>
+              <w:left w:w="100.0" w:type="dxa"/>
+              <w:bottom w:w="0.0" w:type="dxa"/>
+              <w:right w:w="100.0" w:type="dxa"/>
+            </w:tcMar>
+            <w:vAlign w:val="top"/>
+          </w:tcPr>
+          <w:p>
+            <w:pPr>
+              <w:spacing w:before="240" w:lineRule="auto"/>
+              <w:rPr/>
+            </w:pPr>
+            <w:r>
+              <w:rPr>
+                <w:rtl w:val="0"/>
+              </w:rPr>
+              <w:t xml:space="preserve">Kernel size (3, 3), 28 filters, ReLU, Max-pooling(2, 2)</w:t>
+            </w:r>
+          </w:p>
+        </w:tc>
+      </w:tr>
+      <w:tr>
+        <w:trPr>
+          <w:cantSplit w:val="0"/>
+          <w:trHeight w:val="555" w:hRule="atLeast"/>
+          <w:tblHeader w:val="0"/>
+        </w:trPr>
+        <w:tc>
+          <w:tcPr>
+            <w:tcBorders>
+              <w:top w:color="000000" w:space="0" w:sz="0" w:val="nil"/>
+              <w:left w:color="000000" w:space="0" w:sz="6" w:val="single"/>
+              <w:bottom w:color="000000" w:space="0" w:sz="6" w:val="single"/>
+              <w:right w:color="000000" w:space="0" w:sz="6" w:val="single"/>
+            </w:tcBorders>
+            <w:shd w:fill="auto" w:val="clear"/>
+            <w:tcMar>
+              <w:top w:w="0.0" w:type="dxa"/>
+              <w:left w:w="100.0" w:type="dxa"/>
+              <w:bottom w:w="0.0" w:type="dxa"/>
+              <w:right w:w="100.0" w:type="dxa"/>
+            </w:tcMar>
+            <w:vAlign w:val="top"/>
+          </w:tcPr>
+          <w:p>
+            <w:pPr>
+              <w:spacing w:before="240" w:lineRule="auto"/>
+              <w:rPr/>
+            </w:pPr>
+            <w:r>
+              <w:rPr>
+                <w:rtl w:val="0"/>
+              </w:rPr>
+              <w:t xml:space="preserve">Lớp Convolution thứ hai</w:t>
+            </w:r>
+          </w:p>
+        </w:tc>
+        <w:tc>
+          <w:tcPr>
+            <w:tcBorders>
+              <w:top w:color="000000" w:space="0" w:sz="0" w:val="nil"/>
+              <w:left w:color="000000" w:space="0" w:sz="0" w:val="nil"/>
+              <w:bottom w:color="000000" w:space="0" w:sz="6" w:val="single"/>
+              <w:right w:color="000000" w:space="0" w:sz="6" w:val="single"/>
+            </w:tcBorders>
+            <w:shd w:fill="auto" w:val="clear"/>
+            <w:tcMar>
+              <w:top w:w="0.0" w:type="dxa"/>
+              <w:left w:w="100.0" w:type="dxa"/>
+              <w:bottom w:w="0.0" w:type="dxa"/>
+              <w:right w:w="100.0" w:type="dxa"/>
+            </w:tcMar>
+            <w:vAlign w:val="top"/>
+          </w:tcPr>
+          <w:p>
+            <w:pPr>
+              <w:spacing w:before="240" w:lineRule="auto"/>
+              <w:rPr/>
+            </w:pPr>
+            <w:r>
+              <w:rPr>
+                <w:rtl w:val="0"/>
+              </w:rPr>
+              <w:t xml:space="preserve">Kernel size (3, 3) 64 filters, ReLU, Max-pooling (2, 2)</w:t>
+            </w:r>
+          </w:p>
+        </w:tc>
+        <w:tc>
+          <w:tcPr>
+            <w:tcBorders>
+              <w:top w:color="000000" w:space="0" w:sz="0" w:val="nil"/>
+              <w:left w:color="000000" w:space="0" w:sz="0" w:val="nil"/>
+              <w:bottom w:color="000000" w:space="0" w:sz="6" w:val="single"/>
+              <w:right w:color="000000" w:space="0" w:sz="6" w:val="single"/>
+            </w:tcBorders>
+            <w:shd w:fill="auto" w:val="clear"/>
+            <w:tcMar>
+              <w:top w:w="0.0" w:type="dxa"/>
+              <w:left w:w="100.0" w:type="dxa"/>
+              <w:bottom w:w="0.0" w:type="dxa"/>
+              <w:right w:w="100.0" w:type="dxa"/>
+            </w:tcMar>
+            <w:vAlign w:val="top"/>
+          </w:tcPr>
+          <w:p>
+            <w:pPr>
+              <w:spacing w:before="240" w:lineRule="auto"/>
+              <w:rPr/>
+            </w:pPr>
+            <w:r>
+              <w:rPr>
+                <w:rtl w:val="0"/>
+              </w:rPr>
+              <w:t xml:space="preserve">-</w:t>
+            </w:r>
+          </w:p>
+        </w:tc>
+      </w:tr>
+      <w:tr>
+        <w:trPr>
+          <w:cantSplit w:val="0"/>
+          <w:trHeight w:val="285" w:hRule="atLeast"/>
+          <w:tblHeader w:val="0"/>
+        </w:trPr>
+        <w:tc>
+          <w:tcPr>
+            <w:tcBorders>
+              <w:top w:color="000000" w:space="0" w:sz="0" w:val="nil"/>
+              <w:left w:color="000000" w:space="0" w:sz="6" w:val="single"/>
+              <w:bottom w:color="000000" w:space="0" w:sz="6" w:val="single"/>
+              <w:right w:color="000000" w:space="0" w:sz="6" w:val="single"/>
+            </w:tcBorders>
+            <w:shd w:fill="auto" w:val="clear"/>
+            <w:tcMar>
+              <w:top w:w="0.0" w:type="dxa"/>
+              <w:left w:w="100.0" w:type="dxa"/>
+              <w:bottom w:w="0.0" w:type="dxa"/>
+              <w:right w:w="100.0" w:type="dxa"/>
+            </w:tcMar>
+            <w:vAlign w:val="top"/>
+          </w:tcPr>
+          <w:p>
+            <w:pPr>
+              <w:spacing w:before="240" w:lineRule="auto"/>
+              <w:rPr/>
+            </w:pPr>
+            <w:r>
+              <w:rPr>
+                <w:rtl w:val="0"/>
+              </w:rPr>
+              <w:t xml:space="preserve">Lớp Fully Connected 1</w:t>
+            </w:r>
+          </w:p>
+        </w:tc>
+        <w:tc>
+          <w:tcPr>
+            <w:tcBorders>
+              <w:top w:color="000000" w:space="0" w:sz="0" w:val="nil"/>
+              <w:left w:color="000000" w:space="0" w:sz="0" w:val="nil"/>
+              <w:bottom w:color="000000" w:space="0" w:sz="6" w:val="single"/>
+              <w:right w:color="000000" w:space="0" w:sz="6" w:val="single"/>
+            </w:tcBorders>
+            <w:shd w:fill="auto" w:val="clear"/>
+            <w:tcMar>
+              <w:top w:w="0.0" w:type="dxa"/>
+              <w:left w:w="100.0" w:type="dxa"/>
+              <w:bottom w:w="0.0" w:type="dxa"/>
+              <w:right w:w="100.0" w:type="dxa"/>
+            </w:tcMar>
+            <w:vAlign w:val="top"/>
+          </w:tcPr>
+          <w:p>
+            <w:pPr>
+              <w:spacing w:before="240" w:lineRule="auto"/>
+              <w:rPr/>
+            </w:pPr>
+            <w:r>
+              <w:rPr>
+                <w:rtl w:val="0"/>
+              </w:rPr>
+              <w:t xml:space="preserve">3136 neurons (7 * 7 * 64)</w:t>
+            </w:r>
+          </w:p>
+        </w:tc>
+        <w:tc>
+          <w:tcPr>
+            <w:tcBorders>
+              <w:top w:color="000000" w:space="0" w:sz="0" w:val="nil"/>
+              <w:left w:color="000000" w:space="0" w:sz="0" w:val="nil"/>
+              <w:bottom w:color="000000" w:space="0" w:sz="6" w:val="single"/>
+              <w:right w:color="000000" w:space="0" w:sz="6" w:val="single"/>
+            </w:tcBorders>
+            <w:shd w:fill="auto" w:val="clear"/>
+            <w:tcMar>
+              <w:top w:w="0.0" w:type="dxa"/>
+              <w:left w:w="100.0" w:type="dxa"/>
+              <w:bottom w:w="0.0" w:type="dxa"/>
+              <w:right w:w="100.0" w:type="dxa"/>
+            </w:tcMar>
+            <w:vAlign w:val="top"/>
+          </w:tcPr>
+          <w:p>
+            <w:pPr>
+              <w:spacing w:before="240" w:lineRule="auto"/>
+              <w:rPr/>
+            </w:pPr>
+            <w:r>
+              <w:rPr>
+                <w:rtl w:val="0"/>
+              </w:rPr>
+              <w:t xml:space="preserve">128 neurons, ReLU</w:t>
+            </w:r>
+          </w:p>
+        </w:tc>
+      </w:tr>
+      <w:tr>
+        <w:trPr>
+          <w:cantSplit w:val="0"/>
+          <w:trHeight w:val="285" w:hRule="atLeast"/>
+          <w:tblHeader w:val="0"/>
+        </w:trPr>
+        <w:tc>
+          <w:tcPr>
+            <w:tcBorders>
+              <w:top w:color="000000" w:space="0" w:sz="0" w:val="nil"/>
+              <w:left w:color="000000" w:space="0" w:sz="6" w:val="single"/>
+              <w:bottom w:color="000000" w:space="0" w:sz="6" w:val="single"/>
+              <w:right w:color="000000" w:space="0" w:sz="6" w:val="single"/>
+            </w:tcBorders>
+            <w:shd w:fill="auto" w:val="clear"/>
+            <w:tcMar>
+              <w:top w:w="0.0" w:type="dxa"/>
+              <w:left w:w="100.0" w:type="dxa"/>
+              <w:bottom w:w="0.0" w:type="dxa"/>
+              <w:right w:w="100.0" w:type="dxa"/>
+            </w:tcMar>
+            <w:vAlign w:val="top"/>
+          </w:tcPr>
+          <w:p>
+            <w:pPr>
+              <w:spacing w:before="240" w:lineRule="auto"/>
+              <w:rPr/>
+            </w:pPr>
+            <w:r>
+              <w:rPr>
+                <w:rtl w:val="0"/>
+              </w:rPr>
+              <w:t xml:space="preserve">Lớp Dropout 1</w:t>
+            </w:r>
+          </w:p>
+        </w:tc>
+        <w:tc>
+          <w:tcPr>
+            <w:tcBorders>
+              <w:top w:color="000000" w:space="0" w:sz="0" w:val="nil"/>
+              <w:left w:color="000000" w:space="0" w:sz="0" w:val="nil"/>
+              <w:bottom w:color="000000" w:space="0" w:sz="6" w:val="single"/>
+              <w:right w:color="000000" w:space="0" w:sz="6" w:val="single"/>
+            </w:tcBorders>
+            <w:shd w:fill="auto" w:val="clear"/>
+            <w:tcMar>
+              <w:top w:w="0.0" w:type="dxa"/>
+              <w:left w:w="100.0" w:type="dxa"/>
+              <w:bottom w:w="0.0" w:type="dxa"/>
+              <w:right w:w="100.0" w:type="dxa"/>
+            </w:tcMar>
+            <w:vAlign w:val="top"/>
+          </w:tcPr>
+          <w:p>
+            <w:pPr>
+              <w:spacing w:before="240" w:lineRule="auto"/>
+              <w:rPr/>
+            </w:pPr>
+            <w:r>
+              <w:rPr>
+                <w:rtl w:val="0"/>
+              </w:rPr>
+              <w:t xml:space="preserve">-</w:t>
+            </w:r>
+          </w:p>
+        </w:tc>
+        <w:tc>
+          <w:tcPr>
+            <w:tcBorders>
+              <w:top w:color="000000" w:space="0" w:sz="0" w:val="nil"/>
+              <w:left w:color="000000" w:space="0" w:sz="0" w:val="nil"/>
+              <w:bottom w:color="000000" w:space="0" w:sz="6" w:val="single"/>
+              <w:right w:color="000000" w:space="0" w:sz="6" w:val="single"/>
+            </w:tcBorders>
+            <w:shd w:fill="auto" w:val="clear"/>
+            <w:tcMar>
+              <w:top w:w="0.0" w:type="dxa"/>
+              <w:left w:w="100.0" w:type="dxa"/>
+              <w:bottom w:w="0.0" w:type="dxa"/>
+              <w:right w:w="100.0" w:type="dxa"/>
+            </w:tcMar>
+            <w:vAlign w:val="top"/>
+          </w:tcPr>
+          <w:p>
+            <w:pPr>
+              <w:spacing w:before="240" w:lineRule="auto"/>
+              <w:rPr/>
+            </w:pPr>
+            <w:r>
+              <w:rPr>
+                <w:rtl w:val="0"/>
+              </w:rPr>
+              <w:t xml:space="preserve">Dropout (tỷ lệ 0.2)</w:t>
+            </w:r>
+          </w:p>
+        </w:tc>
+      </w:tr>
+      <w:tr>
+        <w:trPr>
+          <w:cantSplit w:val="0"/>
+          <w:trHeight w:val="555" w:hRule="atLeast"/>
+          <w:tblHeader w:val="0"/>
+        </w:trPr>
+        <w:tc>
+          <w:tcPr>
+            <w:tcBorders>
+              <w:top w:color="000000" w:space="0" w:sz="0" w:val="nil"/>
+              <w:left w:color="000000" w:space="0" w:sz="6" w:val="single"/>
+              <w:bottom w:color="000000" w:space="0" w:sz="6" w:val="single"/>
+              <w:right w:color="000000" w:space="0" w:sz="6" w:val="single"/>
+            </w:tcBorders>
+            <w:shd w:fill="auto" w:val="clear"/>
+            <w:tcMar>
+              <w:top w:w="0.0" w:type="dxa"/>
+              <w:left w:w="100.0" w:type="dxa"/>
+              <w:bottom w:w="0.0" w:type="dxa"/>
+              <w:right w:w="100.0" w:type="dxa"/>
+            </w:tcMar>
+            <w:vAlign w:val="top"/>
+          </w:tcPr>
+          <w:p>
+            <w:pPr>
+              <w:spacing w:before="240" w:lineRule="auto"/>
+              <w:rPr/>
+            </w:pPr>
+            <w:r>
+              <w:rPr>
+                <w:rtl w:val="0"/>
+              </w:rPr>
+              <w:t xml:space="preserve">Lớp Fully Connected 2</w:t>
+            </w:r>
+          </w:p>
+        </w:tc>
+        <w:tc>
+          <w:tcPr>
+            <w:tcBorders>
+              <w:top w:color="000000" w:space="0" w:sz="0" w:val="nil"/>
+              <w:left w:color="000000" w:space="0" w:sz="0" w:val="nil"/>
+              <w:bottom w:color="000000" w:space="0" w:sz="6" w:val="single"/>
+              <w:right w:color="000000" w:space="0" w:sz="6" w:val="single"/>
+            </w:tcBorders>
+            <w:shd w:fill="auto" w:val="clear"/>
+            <w:tcMar>
+              <w:top w:w="0.0" w:type="dxa"/>
+              <w:left w:w="100.0" w:type="dxa"/>
+              <w:bottom w:w="0.0" w:type="dxa"/>
+              <w:right w:w="100.0" w:type="dxa"/>
+            </w:tcMar>
+            <w:vAlign w:val="top"/>
+          </w:tcPr>
+          <w:p>
+            <w:pPr>
+              <w:spacing w:before="240" w:lineRule="auto"/>
+              <w:rPr/>
+            </w:pPr>
+            <w:r>
+              <w:rPr>
+                <w:rtl w:val="0"/>
+              </w:rPr>
+              <w:t xml:space="preserve">10 neurons, không có hàm kích hoạt</w:t>
+            </w:r>
+          </w:p>
+        </w:tc>
+        <w:tc>
+          <w:tcPr>
+            <w:tcBorders>
+              <w:top w:color="000000" w:space="0" w:sz="0" w:val="nil"/>
+              <w:left w:color="000000" w:space="0" w:sz="0" w:val="nil"/>
+              <w:bottom w:color="000000" w:space="0" w:sz="6" w:val="single"/>
+              <w:right w:color="000000" w:space="0" w:sz="6" w:val="single"/>
+            </w:tcBorders>
+            <w:shd w:fill="auto" w:val="clear"/>
+            <w:tcMar>
+              <w:top w:w="0.0" w:type="dxa"/>
+              <w:left w:w="100.0" w:type="dxa"/>
+              <w:bottom w:w="0.0" w:type="dxa"/>
+              <w:right w:w="100.0" w:type="dxa"/>
+            </w:tcMar>
+            <w:vAlign w:val="top"/>
+          </w:tcPr>
+          <w:p>
+            <w:pPr>
+              <w:spacing w:before="240" w:lineRule="auto"/>
+              <w:rPr/>
+            </w:pPr>
+            <w:r>
+              <w:rPr>
+                <w:rtl w:val="0"/>
+              </w:rPr>
+              <w:t xml:space="preserve">10 neurons, Softmax</w:t>
+            </w:r>
+          </w:p>
+        </w:tc>
+      </w:tr>
+    </w:tbl>
+    <w:p>
+      <w:pPr>
+        <w:spacing w:after="240" w:before="240" w:lineRule="auto"/>
+        <w:rPr>
+          <w:b w:val="1"/>
+        </w:rPr>
+      </w:pPr>
+      <w:r>
+        <w:rPr>
+          <w:b w:val="1"/>
+          <w:rtl w:val="0"/>
+        </w:rPr>
+        <w:t xml:space="preserve">Chú ý:</w:t>
+      </w:r>
+    </w:p>
+    <w:p>
+      <w:pPr>
+        <w:spacing w:after="240" w:before="240" w:lineRule="auto"/>
+        <w:ind w:left="360"/>
+        <w:rPr>
+          <w:i w:val="1"/>
+        </w:rPr>
+      </w:pPr>
+      <w:r>
+        <w:rPr>
+          <w:rtl w:val="0"/>
+        </w:rPr>
+        <w:t xml:space="preserve">·</w:t>
+      </w:r>
+      <w:r>
+        <w:rPr>
+          <w:rFonts w:ascii="Times New Roman" w:cs="Times New Roman" w:eastAsia="Times New Roman" w:hAnsi="Times New Roman"/>
+          <w:sz w:val="14"/>
+          <w:szCs w:val="14"/>
+          <w:rtl w:val="0"/>
+        </w:rPr>
+        <w:t xml:space="preserve">        </w:t>
+      </w:r>
+      <w:r>
+        <w:rPr>
+          <w:i w:val="1"/>
+          <w:rtl w:val="0"/>
+        </w:rPr>
+        <w:t xml:space="preserve">Cả hai mô hình sử dụng hàm kích hoạt ReLU cho lớp convolutional và fully connected (trừ lớp output trong mô hình Keras).</w:t>
+      </w:r>
+    </w:p>
+    <w:p>
+      <w:pPr>
+        <w:spacing w:after="240" w:before="240" w:lineRule="auto"/>
+        <w:ind w:left="360"/>
+        <w:rPr>
+          <w:i w:val="1"/>
+        </w:rPr>
+      </w:pPr>
+      <w:r>
+        <w:rPr>
+          <w:rtl w:val="0"/>
+        </w:rPr>
+        <w:t xml:space="preserve">·</w:t>
+      </w:r>
+      <w:r>
+        <w:rPr>
+          <w:rFonts w:ascii="Times New Roman" w:cs="Times New Roman" w:eastAsia="Times New Roman" w:hAnsi="Times New Roman"/>
+          <w:sz w:val="14"/>
+          <w:szCs w:val="14"/>
+          <w:rtl w:val="0"/>
+        </w:rPr>
+        <w:t xml:space="preserve">        </w:t>
+      </w:r>
+      <w:r>
+        <w:rPr>
+          <w:i w:val="1"/>
+          <w:rtl w:val="0"/>
+        </w:rPr>
+        <w:t xml:space="preserve">Mô hình TensorFlow sử dụng hai lớp convolutional đầu tiên trước fully connected, trong khi mô hình Keras chỉ sử dụng một lớp convolutional và có một lớp dropout để ngăn chặn overfitting</w:t>
+      </w:r>
+    </w:p>
+    <w:p>
+      <w:pPr>
+        <w:spacing w:after="240" w:before="240" w:lineRule="auto"/>
+        <w:ind w:left="360"/>
+        <w:rPr>
+          <w:i w:val="1"/>
+        </w:rPr>
+      </w:pPr>
+      <w:r>
+        <w:rPr>
+          <w:rtl w:val="0"/>
+        </w:rPr>
+        <w:t xml:space="preserve">·</w:t>
+      </w:r>
+      <w:r>
+        <w:rPr>
+          <w:rFonts w:ascii="Times New Roman" w:cs="Times New Roman" w:eastAsia="Times New Roman" w:hAnsi="Times New Roman"/>
+          <w:sz w:val="14"/>
+          <w:szCs w:val="14"/>
+          <w:rtl w:val="0"/>
+        </w:rPr>
+        <w:t xml:space="preserve">        </w:t>
+      </w:r>
+      <w:r>
+        <w:rPr>
+          <w:i w:val="1"/>
+          <w:rtl w:val="0"/>
+        </w:rPr>
+        <w:t xml:space="preserve">Lớp dropout trong mô hình Keras được thêm vào để giảm overfitting.</w:t>
+      </w:r>
+    </w:p>
+    <w:p>
+      <w:pPr>
+        <w:spacing w:after="240" w:before="240" w:lineRule="auto"/>
+        <w:ind w:left="360"/>
+        <w:rPr>
+          <w:i w:val="1"/>
+        </w:rPr>
+      </w:pPr>
+      <w:r>
+        <w:rPr>
+          <w:rtl w:val="0"/>
+        </w:rPr>
+        <w:t xml:space="preserve">·</w:t>
+      </w:r>
+      <w:r>
+        <w:rPr>
+          <w:rFonts w:ascii="Times New Roman" w:cs="Times New Roman" w:eastAsia="Times New Roman" w:hAnsi="Times New Roman"/>
+          <w:sz w:val="14"/>
+          <w:szCs w:val="14"/>
+          <w:rtl w:val="0"/>
+        </w:rPr>
+        <w:t xml:space="preserve">        </w:t>
+      </w:r>
+      <w:r>
+        <w:rPr>
+          <w:i w:val="1"/>
+          <w:rtl w:val="0"/>
+        </w:rPr>
+        <w:t xml:space="preserve">Mô hình Keras sử dụng hàm kích hoạt Softmax cho lớp output để tính xác suất của từng lớp.</w:t>
       </w:r>
     </w:p>
     <w:p>
@@ -2050,6 +5629,45 @@
     </w:rPr>
   </w:style>
   <w:style w:type="table" w:styleId="Table1">
+    <w:basedOn w:val="TableNormal"/>
+    <w:tblPr>
+      <w:tblStyleRowBandSize w:val="1"/>
+      <w:tblStyleColBandSize w:val="1"/>
+      <w:tblCellMar>
+        <w:top w:w="100.0" w:type="dxa"/>
+        <w:left w:w="100.0" w:type="dxa"/>
+        <w:bottom w:w="100.0" w:type="dxa"/>
+        <w:right w:w="100.0" w:type="dxa"/>
+      </w:tblCellMar>
+    </w:tblPr>
+  </w:style>
+  <w:style w:type="table" w:styleId="Table2">
+    <w:basedOn w:val="TableNormal"/>
+    <w:tblPr>
+      <w:tblStyleRowBandSize w:val="1"/>
+      <w:tblStyleColBandSize w:val="1"/>
+      <w:tblCellMar>
+        <w:top w:w="100.0" w:type="dxa"/>
+        <w:left w:w="100.0" w:type="dxa"/>
+        <w:bottom w:w="100.0" w:type="dxa"/>
+        <w:right w:w="100.0" w:type="dxa"/>
+      </w:tblCellMar>
+    </w:tblPr>
+  </w:style>
+  <w:style w:type="table" w:styleId="Table3">
+    <w:basedOn w:val="TableNormal"/>
+    <w:tblPr>
+      <w:tblStyleRowBandSize w:val="1"/>
+      <w:tblStyleColBandSize w:val="1"/>
+      <w:tblCellMar>
+        <w:top w:w="100.0" w:type="dxa"/>
+        <w:left w:w="100.0" w:type="dxa"/>
+        <w:bottom w:w="100.0" w:type="dxa"/>
+        <w:right w:w="100.0" w:type="dxa"/>
+      </w:tblCellMar>
+    </w:tblPr>
+  </w:style>
+  <w:style w:type="table" w:styleId="Table4">
     <w:basedOn w:val="TableNormal"/>
     <w:tblPr>
       <w:tblStyleRowBandSize w:val="1"/>

</xml_diff>